<commit_message>
dodanie pol do stanu agenta
</commit_message>
<xml_diff>
--- a/docs/dokumentacja.docx
+++ b/docs/dokumentacja.docx
@@ -1,19 +1,30 @@
 
 <file path=word/document.xml><?xml version="1.0" encoding="utf-8"?>
-<w:document xmlns:ve="http://schemas.openxmlformats.org/markup-compatibility/2006" xmlns:o="urn:schemas-microsoft-com:office:office" xmlns:r="http://schemas.openxmlformats.org/officeDocument/2006/relationships" xmlns:m="http://schemas.openxmlformats.org/officeDocument/2006/math" xmlns:v="urn:schemas-microsoft-com:vml" xmlns:wp="http://schemas.openxmlformats.org/drawingml/2006/wordprocessingDrawing" xmlns:w10="urn:schemas-microsoft-com:office:word" xmlns:w="http://schemas.openxmlformats.org/wordprocessingml/2006/main" xmlns:wne="http://schemas.microsoft.com/office/word/2006/wordml">
+<w:document xmlns:wpc="http://schemas.microsoft.com/office/word/2010/wordprocessingCanvas" xmlns:mc="http://schemas.openxmlformats.org/markup-compatibility/2006" xmlns:o="urn:schemas-microsoft-com:office:office" xmlns:r="http://schemas.openxmlformats.org/officeDocument/2006/relationships" xmlns:m="http://schemas.openxmlformats.org/officeDocument/2006/math" xmlns:v="urn:schemas-microsoft-com:vml" xmlns:wp14="http://schemas.microsoft.com/office/word/2010/wordprocessingDrawing" xmlns:wp="http://schemas.openxmlformats.org/drawingml/2006/wordprocessingDrawing" xmlns:w10="urn:schemas-microsoft-com:office:word" xmlns:w="http://schemas.openxmlformats.org/wordprocessingml/2006/main" xmlns:w14="http://schemas.microsoft.com/office/word/2010/wordml" xmlns:w15="http://schemas.microsoft.com/office/word/2012/wordml" xmlns:wpg="http://schemas.microsoft.com/office/word/2010/wordprocessingGroup" xmlns:wpi="http://schemas.microsoft.com/office/word/2010/wordprocessingInk" xmlns:wne="http://schemas.microsoft.com/office/word/2006/wordml" xmlns:wps="http://schemas.microsoft.com/office/word/2010/wordprocessingShape" mc:Ignorable="w14 w15 wp14">
   <w:body>
     <w:p>
-      <w:r>
+      <w:pPr>
+        <w:rPr>
+          <w:lang w:val="pl-PL"/>
+        </w:rPr>
+      </w:pPr>
+      <w:r>
+        <w:rPr>
+          <w:lang w:val="pl-PL"/>
+        </w:rPr>
         <w:t>Artur Baruk</w:t>
       </w:r>
       <w:r>
+        <w:rPr>
+          <w:lang w:val="pl-PL"/>
+        </w:rPr>
         <w:br/>
         <w:t>Rafał Hazan</w:t>
       </w:r>
     </w:p>
     <w:p>
       <w:pPr>
-        <w:pStyle w:val="Tytu"/>
+        <w:pStyle w:val="Title"/>
         <w:rPr>
           <w:lang w:val="pl-PL"/>
         </w:rPr>
@@ -27,7 +38,7 @@
     </w:p>
     <w:p>
       <w:pPr>
-        <w:pStyle w:val="Podtytu"/>
+        <w:pStyle w:val="Subtitle"/>
         <w:rPr>
           <w:lang w:val="pl-PL"/>
         </w:rPr>
@@ -41,7 +52,7 @@
     </w:p>
     <w:p>
       <w:pPr>
-        <w:pStyle w:val="Nagwek1"/>
+        <w:pStyle w:val="Heading1"/>
         <w:rPr>
           <w:lang w:val="pl-PL"/>
         </w:rPr>
@@ -67,7 +78,6 @@
     </w:p>
     <w:p>
       <w:pPr>
-        <w:pStyle w:val="Nagwek1"/>
         <w:rPr>
           <w:lang w:val="pl-PL"/>
         </w:rPr>
@@ -76,18 +86,90 @@
         <w:rPr>
           <w:lang w:val="pl-PL"/>
         </w:rPr>
-        <w:t xml:space="preserve">Sposób działania aktorów mobilnych </w:t>
-      </w:r>
-      <w:r>
-        <w:rPr>
-          <w:lang w:val="pl-PL"/>
-        </w:rPr>
-        <w:t>(artur).</w:t>
+        <w:t xml:space="preserve">Celem projektu jest </w:t>
+      </w:r>
+      <w:r>
+        <w:rPr>
+          <w:lang w:val="pl-PL"/>
+        </w:rPr>
+        <w:t xml:space="preserve">zaprezentowanie </w:t>
+      </w:r>
+      <w:r>
+        <w:rPr>
+          <w:lang w:val="pl-PL"/>
+        </w:rPr>
+        <w:t>wykorzysta</w:t>
+      </w:r>
+      <w:r>
+        <w:rPr>
+          <w:lang w:val="pl-PL"/>
+        </w:rPr>
+        <w:t>nia  środowiska wielo</w:t>
+      </w:r>
+      <w:r>
+        <w:rPr>
+          <w:lang w:val="pl-PL"/>
+        </w:rPr>
+        <w:t>agentowego w handlu elektronicznym. System składa się z niezależnych sklepów</w:t>
+      </w:r>
+      <w:r>
+        <w:rPr>
+          <w:lang w:val="pl-PL"/>
+        </w:rPr>
+        <w:t xml:space="preserve"> (prowadzących handel detaliczny)</w:t>
+      </w:r>
+      <w:r>
+        <w:rPr>
+          <w:lang w:val="pl-PL"/>
+        </w:rPr>
+        <w:t xml:space="preserve"> </w:t>
+      </w:r>
+      <w:r>
+        <w:rPr>
+          <w:lang w:val="pl-PL"/>
+        </w:rPr>
+        <w:t>oraz</w:t>
+      </w:r>
+      <w:r>
+        <w:rPr>
+          <w:lang w:val="pl-PL"/>
+        </w:rPr>
+        <w:t xml:space="preserve"> niezalezn</w:t>
+      </w:r>
+      <w:r>
+        <w:rPr>
+          <w:lang w:val="pl-PL"/>
+        </w:rPr>
+        <w:t>ych hurtowni (z których pochodzą produkty w sklepach). Zaopatrzeniem sklepów w towary zajmują się mobilni agenci, którzy działają na rynku niezależnie od sklepów i hurtowni</w:t>
+      </w:r>
+      <w:r>
+        <w:rPr>
+          <w:lang w:val="pl-PL"/>
+        </w:rPr>
+        <w:t>i</w:t>
+      </w:r>
+      <w:r>
+        <w:rPr>
+          <w:lang w:val="pl-PL"/>
+        </w:rPr>
+        <w:t>.</w:t>
+      </w:r>
+      <w:r>
+        <w:rPr>
+          <w:lang w:val="pl-PL"/>
+        </w:rPr>
+        <w:t xml:space="preserve"> Agenci konkurują ze sobą, tak aby uzyskać jak najwyższe zyski.</w:t>
+      </w:r>
+      <w:r>
+        <w:rPr>
+          <w:lang w:val="pl-PL"/>
+        </w:rPr>
+        <w:t xml:space="preserve"> </w:t>
       </w:r>
     </w:p>
     <w:p>
       <w:pPr>
-        <w:pStyle w:val="Nagwek1"/>
+        <w:pStyle w:val="Heading1"/>
         <w:rPr>
           <w:lang w:val="pl-PL"/>
         </w:rPr>
@@ -96,24 +178,83 @@
         <w:rPr>
           <w:lang w:val="pl-PL"/>
         </w:rPr>
-        <w:t>Struktura projektu</w:t>
-      </w:r>
-      <w:r>
-        <w:rPr>
-          <w:lang w:val="pl-PL"/>
-        </w:rPr>
-        <w:t xml:space="preserve"> (Ja)</w:t>
-      </w:r>
-      <w:r>
-        <w:rPr>
-          <w:lang w:val="pl-PL"/>
-        </w:rPr>
-        <w:t>.</w:t>
+        <w:t>Sposób działania aktorów mobil</w:t>
+      </w:r>
+      <w:bookmarkStart w:id="0" w:name="_GoBack"/>
+      <w:bookmarkEnd w:id="0"/>
+      <w:r>
+        <w:rPr>
+          <w:lang w:val="pl-PL"/>
+        </w:rPr>
+        <w:t xml:space="preserve">nych </w:t>
+      </w:r>
+      <w:r>
+        <w:rPr>
+          <w:lang w:val="pl-PL"/>
+        </w:rPr>
+        <w:t>(artur).</w:t>
       </w:r>
     </w:p>
     <w:p>
       <w:pPr>
-        <w:pStyle w:val="Nagwek1"/>
+        <w:rPr>
+          <w:lang w:val="pl-PL"/>
+        </w:rPr>
+      </w:pPr>
+      <w:r>
+        <w:rPr>
+          <w:lang w:val="pl-PL"/>
+        </w:rPr>
+        <w:t xml:space="preserve">Agent odwiedzając sklep dowiaduje się jakich </w:t>
+      </w:r>
+      <w:r>
+        <w:rPr>
+          <w:lang w:val="pl-PL"/>
+        </w:rPr>
+        <w:t>produktów</w:t>
+      </w:r>
+      <w:r>
+        <w:rPr>
+          <w:lang w:val="pl-PL"/>
+        </w:rPr>
+        <w:t xml:space="preserve"> brakuje oraz ceny po jakich może sprzedać dane produkty. </w:t>
+      </w:r>
+      <w:r>
+        <w:rPr>
+          <w:lang w:val="pl-PL"/>
+        </w:rPr>
+        <w:t xml:space="preserve">Odwiedzając hurtownie podejmuje decyzję o zakupie towarów na podstawie róznicy cen w hurtowni i sklepie. Poza tym agent nie może wydać więcej niż pozwala mu na to jego stan finansowy. </w:t>
+      </w:r>
+    </w:p>
+    <w:p>
+      <w:pPr>
+        <w:pStyle w:val="Heading1"/>
+        <w:rPr>
+          <w:lang w:val="pl-PL"/>
+        </w:rPr>
+      </w:pPr>
+      <w:r>
+        <w:rPr>
+          <w:lang w:val="pl-PL"/>
+        </w:rPr>
+        <w:t>Struktura projektu</w:t>
+      </w:r>
+      <w:r>
+        <w:rPr>
+          <w:lang w:val="pl-PL"/>
+        </w:rPr>
+        <w:t xml:space="preserve"> (Ja)</w:t>
+      </w:r>
+      <w:r>
+        <w:rPr>
+          <w:lang w:val="pl-PL"/>
+        </w:rPr>
+        <w:t>.</w:t>
+      </w:r>
+    </w:p>
+    <w:p>
+      <w:pPr>
+        <w:pStyle w:val="Heading1"/>
         <w:rPr>
           <w:lang w:val="pl-PL"/>
         </w:rPr>
@@ -241,7 +382,7 @@
 </file>
 
 <file path=word/styles.xml><?xml version="1.0" encoding="utf-8"?>
-<w:styles xmlns:r="http://schemas.openxmlformats.org/officeDocument/2006/relationships" xmlns:w="http://schemas.openxmlformats.org/wordprocessingml/2006/main">
+<w:styles xmlns:mc="http://schemas.openxmlformats.org/markup-compatibility/2006" xmlns:r="http://schemas.openxmlformats.org/officeDocument/2006/relationships" xmlns:w="http://schemas.openxmlformats.org/wordprocessingml/2006/main" xmlns:w14="http://schemas.microsoft.com/office/word/2010/wordml" xmlns:w15="http://schemas.microsoft.com/office/word/2012/wordml" mc:Ignorable="w14 w15">
   <w:docDefaults>
     <w:rPrDefault>
       <w:rPr>
@@ -257,155 +398,389 @@
       </w:pPr>
     </w:pPrDefault>
   </w:docDefaults>
-  <w:latentStyles w:defLockedState="0" w:defUIPriority="99" w:defSemiHidden="1" w:defUnhideWhenUsed="1" w:defQFormat="0" w:count="267">
-    <w:lsdException w:name="Normal" w:semiHidden="0" w:uiPriority="0" w:unhideWhenUsed="0" w:qFormat="1"/>
-    <w:lsdException w:name="heading 1" w:semiHidden="0" w:uiPriority="9" w:unhideWhenUsed="0" w:qFormat="1"/>
-    <w:lsdException w:name="heading 2" w:uiPriority="9" w:qFormat="1"/>
-    <w:lsdException w:name="heading 3" w:uiPriority="9" w:qFormat="1"/>
-    <w:lsdException w:name="heading 4" w:uiPriority="9" w:qFormat="1"/>
-    <w:lsdException w:name="heading 5" w:uiPriority="9" w:qFormat="1"/>
-    <w:lsdException w:name="heading 6" w:uiPriority="9" w:qFormat="1"/>
-    <w:lsdException w:name="heading 7" w:uiPriority="9" w:qFormat="1"/>
-    <w:lsdException w:name="heading 8" w:uiPriority="9" w:qFormat="1"/>
-    <w:lsdException w:name="heading 9" w:uiPriority="9" w:qFormat="1"/>
-    <w:lsdException w:name="toc 1" w:uiPriority="39"/>
-    <w:lsdException w:name="toc 2" w:uiPriority="39"/>
-    <w:lsdException w:name="toc 3" w:uiPriority="39"/>
-    <w:lsdException w:name="toc 4" w:uiPriority="39"/>
-    <w:lsdException w:name="toc 5" w:uiPriority="39"/>
-    <w:lsdException w:name="toc 6" w:uiPriority="39"/>
-    <w:lsdException w:name="toc 7" w:uiPriority="39"/>
-    <w:lsdException w:name="toc 8" w:uiPriority="39"/>
-    <w:lsdException w:name="toc 9" w:uiPriority="39"/>
-    <w:lsdException w:name="caption" w:uiPriority="35" w:qFormat="1"/>
-    <w:lsdException w:name="Title" w:semiHidden="0" w:uiPriority="10" w:unhideWhenUsed="0" w:qFormat="1"/>
-    <w:lsdException w:name="Default Paragraph Font" w:uiPriority="1"/>
-    <w:lsdException w:name="Subtitle" w:semiHidden="0" w:uiPriority="11" w:unhideWhenUsed="0" w:qFormat="1"/>
-    <w:lsdException w:name="Strong" w:semiHidden="0" w:uiPriority="22" w:unhideWhenUsed="0" w:qFormat="1"/>
-    <w:lsdException w:name="Emphasis" w:semiHidden="0" w:uiPriority="20" w:unhideWhenUsed="0" w:qFormat="1"/>
-    <w:lsdException w:name="Table Grid" w:semiHidden="0" w:uiPriority="59" w:unhideWhenUsed="0"/>
-    <w:lsdException w:name="Placeholder Text" w:unhideWhenUsed="0"/>
-    <w:lsdException w:name="No Spacing" w:semiHidden="0" w:uiPriority="1" w:unhideWhenUsed="0" w:qFormat="1"/>
-    <w:lsdException w:name="Light Shading" w:semiHidden="0" w:uiPriority="60" w:unhideWhenUsed="0"/>
-    <w:lsdException w:name="Light List" w:semiHidden="0" w:uiPriority="61" w:unhideWhenUsed="0"/>
-    <w:lsdException w:name="Light Grid" w:semiHidden="0" w:uiPriority="62" w:unhideWhenUsed="0"/>
-    <w:lsdException w:name="Medium Shading 1" w:semiHidden="0" w:uiPriority="63" w:unhideWhenUsed="0"/>
-    <w:lsdException w:name="Medium Shading 2" w:semiHidden="0" w:uiPriority="64" w:unhideWhenUsed="0"/>
-    <w:lsdException w:name="Medium List 1" w:semiHidden="0" w:uiPriority="65" w:unhideWhenUsed="0"/>
-    <w:lsdException w:name="Medium List 2" w:semiHidden="0" w:uiPriority="66" w:unhideWhenUsed="0"/>
-    <w:lsdException w:name="Medium Grid 1" w:semiHidden="0" w:uiPriority="67" w:unhideWhenUsed="0"/>
-    <w:lsdException w:name="Medium Grid 2" w:semiHidden="0" w:uiPriority="68" w:unhideWhenUsed="0"/>
-    <w:lsdException w:name="Medium Grid 3" w:semiHidden="0" w:uiPriority="69" w:unhideWhenUsed="0"/>
-    <w:lsdException w:name="Dark List" w:semiHidden="0" w:uiPriority="70" w:unhideWhenUsed="0"/>
-    <w:lsdException w:name="Colorful Shading" w:semiHidden="0" w:uiPriority="71" w:unhideWhenUsed="0"/>
-    <w:lsdException w:name="Colorful List" w:semiHidden="0" w:uiPriority="72" w:unhideWhenUsed="0"/>
-    <w:lsdException w:name="Colorful Grid" w:semiHidden="0" w:uiPriority="73" w:unhideWhenUsed="0"/>
-    <w:lsdException w:name="Light Shading Accent 1" w:semiHidden="0" w:uiPriority="60" w:unhideWhenUsed="0"/>
-    <w:lsdException w:name="Light List Accent 1" w:semiHidden="0" w:uiPriority="61" w:unhideWhenUsed="0"/>
-    <w:lsdException w:name="Light Grid Accent 1" w:semiHidden="0" w:uiPriority="62" w:unhideWhenUsed="0"/>
-    <w:lsdException w:name="Medium Shading 1 Accent 1" w:semiHidden="0" w:uiPriority="63" w:unhideWhenUsed="0"/>
-    <w:lsdException w:name="Medium Shading 2 Accent 1" w:semiHidden="0" w:uiPriority="64" w:unhideWhenUsed="0"/>
-    <w:lsdException w:name="Medium List 1 Accent 1" w:semiHidden="0" w:uiPriority="65" w:unhideWhenUsed="0"/>
-    <w:lsdException w:name="Revision" w:unhideWhenUsed="0"/>
-    <w:lsdException w:name="List Paragraph" w:semiHidden="0" w:uiPriority="34" w:unhideWhenUsed="0" w:qFormat="1"/>
-    <w:lsdException w:name="Quote" w:semiHidden="0" w:uiPriority="29" w:unhideWhenUsed="0" w:qFormat="1"/>
-    <w:lsdException w:name="Intense Quote" w:semiHidden="0" w:uiPriority="30" w:unhideWhenUsed="0" w:qFormat="1"/>
-    <w:lsdException w:name="Medium List 2 Accent 1" w:semiHidden="0" w:uiPriority="66" w:unhideWhenUsed="0"/>
-    <w:lsdException w:name="Medium Grid 1 Accent 1" w:semiHidden="0" w:uiPriority="67" w:unhideWhenUsed="0"/>
-    <w:lsdException w:name="Medium Grid 2 Accent 1" w:semiHidden="0" w:uiPriority="68" w:unhideWhenUsed="0"/>
-    <w:lsdException w:name="Medium Grid 3 Accent 1" w:semiHidden="0" w:uiPriority="69" w:unhideWhenUsed="0"/>
-    <w:lsdException w:name="Dark List Accent 1" w:semiHidden="0" w:uiPriority="70" w:unhideWhenUsed="0"/>
-    <w:lsdException w:name="Colorful Shading Accent 1" w:semiHidden="0" w:uiPriority="71" w:unhideWhenUsed="0"/>
-    <w:lsdException w:name="Colorful List Accent 1" w:semiHidden="0" w:uiPriority="72" w:unhideWhenUsed="0"/>
-    <w:lsdException w:name="Colorful Grid Accent 1" w:semiHidden="0" w:uiPriority="73" w:unhideWhenUsed="0"/>
-    <w:lsdException w:name="Light Shading Accent 2" w:semiHidden="0" w:uiPriority="60" w:unhideWhenUsed="0"/>
-    <w:lsdException w:name="Light List Accent 2" w:semiHidden="0" w:uiPriority="61" w:unhideWhenUsed="0"/>
-    <w:lsdException w:name="Light Grid Accent 2" w:semiHidden="0" w:uiPriority="62" w:unhideWhenUsed="0"/>
-    <w:lsdException w:name="Medium Shading 1 Accent 2" w:semiHidden="0" w:uiPriority="63" w:unhideWhenUsed="0"/>
-    <w:lsdException w:name="Medium Shading 2 Accent 2" w:semiHidden="0" w:uiPriority="64" w:unhideWhenUsed="0"/>
-    <w:lsdException w:name="Medium List 1 Accent 2" w:semiHidden="0" w:uiPriority="65" w:unhideWhenUsed="0"/>
-    <w:lsdException w:name="Medium List 2 Accent 2" w:semiHidden="0" w:uiPriority="66" w:unhideWhenUsed="0"/>
-    <w:lsdException w:name="Medium Grid 1 Accent 2" w:semiHidden="0" w:uiPriority="67" w:unhideWhenUsed="0"/>
-    <w:lsdException w:name="Medium Grid 2 Accent 2" w:semiHidden="0" w:uiPriority="68" w:unhideWhenUsed="0"/>
-    <w:lsdException w:name="Medium Grid 3 Accent 2" w:semiHidden="0" w:uiPriority="69" w:unhideWhenUsed="0"/>
-    <w:lsdException w:name="Dark List Accent 2" w:semiHidden="0" w:uiPriority="70" w:unhideWhenUsed="0"/>
-    <w:lsdException w:name="Colorful Shading Accent 2" w:semiHidden="0" w:uiPriority="71" w:unhideWhenUsed="0"/>
-    <w:lsdException w:name="Colorful List Accent 2" w:semiHidden="0" w:uiPriority="72" w:unhideWhenUsed="0"/>
-    <w:lsdException w:name="Colorful Grid Accent 2" w:semiHidden="0" w:uiPriority="73" w:unhideWhenUsed="0"/>
-    <w:lsdException w:name="Light Shading Accent 3" w:semiHidden="0" w:uiPriority="60" w:unhideWhenUsed="0"/>
-    <w:lsdException w:name="Light List Accent 3" w:semiHidden="0" w:uiPriority="61" w:unhideWhenUsed="0"/>
-    <w:lsdException w:name="Light Grid Accent 3" w:semiHidden="0" w:uiPriority="62" w:unhideWhenUsed="0"/>
-    <w:lsdException w:name="Medium Shading 1 Accent 3" w:semiHidden="0" w:uiPriority="63" w:unhideWhenUsed="0"/>
-    <w:lsdException w:name="Medium Shading 2 Accent 3" w:semiHidden="0" w:uiPriority="64" w:unhideWhenUsed="0"/>
-    <w:lsdException w:name="Medium List 1 Accent 3" w:semiHidden="0" w:uiPriority="65" w:unhideWhenUsed="0"/>
-    <w:lsdException w:name="Medium List 2 Accent 3" w:semiHidden="0" w:uiPriority="66" w:unhideWhenUsed="0"/>
-    <w:lsdException w:name="Medium Grid 1 Accent 3" w:semiHidden="0" w:uiPriority="67" w:unhideWhenUsed="0"/>
-    <w:lsdException w:name="Medium Grid 2 Accent 3" w:semiHidden="0" w:uiPriority="68" w:unhideWhenUsed="0"/>
-    <w:lsdException w:name="Medium Grid 3 Accent 3" w:semiHidden="0" w:uiPriority="69" w:unhideWhenUsed="0"/>
-    <w:lsdException w:name="Dark List Accent 3" w:semiHidden="0" w:uiPriority="70" w:unhideWhenUsed="0"/>
-    <w:lsdException w:name="Colorful Shading Accent 3" w:semiHidden="0" w:uiPriority="71" w:unhideWhenUsed="0"/>
-    <w:lsdException w:name="Colorful List Accent 3" w:semiHidden="0" w:uiPriority="72" w:unhideWhenUsed="0"/>
-    <w:lsdException w:name="Colorful Grid Accent 3" w:semiHidden="0" w:uiPriority="73" w:unhideWhenUsed="0"/>
-    <w:lsdException w:name="Light Shading Accent 4" w:semiHidden="0" w:uiPriority="60" w:unhideWhenUsed="0"/>
-    <w:lsdException w:name="Light List Accent 4" w:semiHidden="0" w:uiPriority="61" w:unhideWhenUsed="0"/>
-    <w:lsdException w:name="Light Grid Accent 4" w:semiHidden="0" w:uiPriority="62" w:unhideWhenUsed="0"/>
-    <w:lsdException w:name="Medium Shading 1 Accent 4" w:semiHidden="0" w:uiPriority="63" w:unhideWhenUsed="0"/>
-    <w:lsdException w:name="Medium Shading 2 Accent 4" w:semiHidden="0" w:uiPriority="64" w:unhideWhenUsed="0"/>
-    <w:lsdException w:name="Medium List 1 Accent 4" w:semiHidden="0" w:uiPriority="65" w:unhideWhenUsed="0"/>
-    <w:lsdException w:name="Medium List 2 Accent 4" w:semiHidden="0" w:uiPriority="66" w:unhideWhenUsed="0"/>
-    <w:lsdException w:name="Medium Grid 1 Accent 4" w:semiHidden="0" w:uiPriority="67" w:unhideWhenUsed="0"/>
-    <w:lsdException w:name="Medium Grid 2 Accent 4" w:semiHidden="0" w:uiPriority="68" w:unhideWhenUsed="0"/>
-    <w:lsdException w:name="Medium Grid 3 Accent 4" w:semiHidden="0" w:uiPriority="69" w:unhideWhenUsed="0"/>
-    <w:lsdException w:name="Dark List Accent 4" w:semiHidden="0" w:uiPriority="70" w:unhideWhenUsed="0"/>
-    <w:lsdException w:name="Colorful Shading Accent 4" w:semiHidden="0" w:uiPriority="71" w:unhideWhenUsed="0"/>
-    <w:lsdException w:name="Colorful List Accent 4" w:semiHidden="0" w:uiPriority="72" w:unhideWhenUsed="0"/>
-    <w:lsdException w:name="Colorful Grid Accent 4" w:semiHidden="0" w:uiPriority="73" w:unhideWhenUsed="0"/>
-    <w:lsdException w:name="Light Shading Accent 5" w:semiHidden="0" w:uiPriority="60" w:unhideWhenUsed="0"/>
-    <w:lsdException w:name="Light List Accent 5" w:semiHidden="0" w:uiPriority="61" w:unhideWhenUsed="0"/>
-    <w:lsdException w:name="Light Grid Accent 5" w:semiHidden="0" w:uiPriority="62" w:unhideWhenUsed="0"/>
-    <w:lsdException w:name="Medium Shading 1 Accent 5" w:semiHidden="0" w:uiPriority="63" w:unhideWhenUsed="0"/>
-    <w:lsdException w:name="Medium Shading 2 Accent 5" w:semiHidden="0" w:uiPriority="64" w:unhideWhenUsed="0"/>
-    <w:lsdException w:name="Medium List 1 Accent 5" w:semiHidden="0" w:uiPriority="65" w:unhideWhenUsed="0"/>
-    <w:lsdException w:name="Medium List 2 Accent 5" w:semiHidden="0" w:uiPriority="66" w:unhideWhenUsed="0"/>
-    <w:lsdException w:name="Medium Grid 1 Accent 5" w:semiHidden="0" w:uiPriority="67" w:unhideWhenUsed="0"/>
-    <w:lsdException w:name="Medium Grid 2 Accent 5" w:semiHidden="0" w:uiPriority="68" w:unhideWhenUsed="0"/>
-    <w:lsdException w:name="Medium Grid 3 Accent 5" w:semiHidden="0" w:uiPriority="69" w:unhideWhenUsed="0"/>
-    <w:lsdException w:name="Dark List Accent 5" w:semiHidden="0" w:uiPriority="70" w:unhideWhenUsed="0"/>
-    <w:lsdException w:name="Colorful Shading Accent 5" w:semiHidden="0" w:uiPriority="71" w:unhideWhenUsed="0"/>
-    <w:lsdException w:name="Colorful List Accent 5" w:semiHidden="0" w:uiPriority="72" w:unhideWhenUsed="0"/>
-    <w:lsdException w:name="Colorful Grid Accent 5" w:semiHidden="0" w:uiPriority="73" w:unhideWhenUsed="0"/>
-    <w:lsdException w:name="Light Shading Accent 6" w:semiHidden="0" w:uiPriority="60" w:unhideWhenUsed="0"/>
-    <w:lsdException w:name="Light List Accent 6" w:semiHidden="0" w:uiPriority="61" w:unhideWhenUsed="0"/>
-    <w:lsdException w:name="Light Grid Accent 6" w:semiHidden="0" w:uiPriority="62" w:unhideWhenUsed="0"/>
-    <w:lsdException w:name="Medium Shading 1 Accent 6" w:semiHidden="0" w:uiPriority="63" w:unhideWhenUsed="0"/>
-    <w:lsdException w:name="Medium Shading 2 Accent 6" w:semiHidden="0" w:uiPriority="64" w:unhideWhenUsed="0"/>
-    <w:lsdException w:name="Medium List 1 Accent 6" w:semiHidden="0" w:uiPriority="65" w:unhideWhenUsed="0"/>
-    <w:lsdException w:name="Medium List 2 Accent 6" w:semiHidden="0" w:uiPriority="66" w:unhideWhenUsed="0"/>
-    <w:lsdException w:name="Medium Grid 1 Accent 6" w:semiHidden="0" w:uiPriority="67" w:unhideWhenUsed="0"/>
-    <w:lsdException w:name="Medium Grid 2 Accent 6" w:semiHidden="0" w:uiPriority="68" w:unhideWhenUsed="0"/>
-    <w:lsdException w:name="Medium Grid 3 Accent 6" w:semiHidden="0" w:uiPriority="69" w:unhideWhenUsed="0"/>
-    <w:lsdException w:name="Dark List Accent 6" w:semiHidden="0" w:uiPriority="70" w:unhideWhenUsed="0"/>
-    <w:lsdException w:name="Colorful Shading Accent 6" w:semiHidden="0" w:uiPriority="71" w:unhideWhenUsed="0"/>
-    <w:lsdException w:name="Colorful List Accent 6" w:semiHidden="0" w:uiPriority="72" w:unhideWhenUsed="0"/>
-    <w:lsdException w:name="Colorful Grid Accent 6" w:semiHidden="0" w:uiPriority="73" w:unhideWhenUsed="0"/>
-    <w:lsdException w:name="Subtle Emphasis" w:semiHidden="0" w:uiPriority="19" w:unhideWhenUsed="0" w:qFormat="1"/>
-    <w:lsdException w:name="Intense Emphasis" w:semiHidden="0" w:uiPriority="21" w:unhideWhenUsed="0" w:qFormat="1"/>
-    <w:lsdException w:name="Subtle Reference" w:semiHidden="0" w:uiPriority="31" w:unhideWhenUsed="0" w:qFormat="1"/>
-    <w:lsdException w:name="Intense Reference" w:semiHidden="0" w:uiPriority="32" w:unhideWhenUsed="0" w:qFormat="1"/>
-    <w:lsdException w:name="Book Title" w:semiHidden="0" w:uiPriority="33" w:unhideWhenUsed="0" w:qFormat="1"/>
-    <w:lsdException w:name="Bibliography" w:uiPriority="37"/>
-    <w:lsdException w:name="TOC Heading" w:uiPriority="39" w:qFormat="1"/>
+  <w:latentStyles w:defLockedState="0" w:defUIPriority="99" w:defSemiHidden="0" w:defUnhideWhenUsed="0" w:defQFormat="0" w:count="371">
+    <w:lsdException w:name="Normal" w:uiPriority="0" w:qFormat="1"/>
+    <w:lsdException w:name="heading 1" w:uiPriority="9" w:qFormat="1"/>
+    <w:lsdException w:name="heading 2" w:semiHidden="1" w:uiPriority="9" w:unhideWhenUsed="1" w:qFormat="1"/>
+    <w:lsdException w:name="heading 3" w:semiHidden="1" w:uiPriority="9" w:unhideWhenUsed="1" w:qFormat="1"/>
+    <w:lsdException w:name="heading 4" w:semiHidden="1" w:uiPriority="9" w:unhideWhenUsed="1" w:qFormat="1"/>
+    <w:lsdException w:name="heading 5" w:semiHidden="1" w:uiPriority="9" w:unhideWhenUsed="1" w:qFormat="1"/>
+    <w:lsdException w:name="heading 6" w:semiHidden="1" w:uiPriority="9" w:unhideWhenUsed="1" w:qFormat="1"/>
+    <w:lsdException w:name="heading 7" w:semiHidden="1" w:uiPriority="9" w:unhideWhenUsed="1" w:qFormat="1"/>
+    <w:lsdException w:name="heading 8" w:semiHidden="1" w:uiPriority="9" w:unhideWhenUsed="1" w:qFormat="1"/>
+    <w:lsdException w:name="heading 9" w:semiHidden="1" w:uiPriority="9" w:unhideWhenUsed="1" w:qFormat="1"/>
+    <w:lsdException w:name="index 1" w:semiHidden="1" w:unhideWhenUsed="1"/>
+    <w:lsdException w:name="index 2" w:semiHidden="1" w:unhideWhenUsed="1"/>
+    <w:lsdException w:name="index 3" w:semiHidden="1" w:unhideWhenUsed="1"/>
+    <w:lsdException w:name="index 4" w:semiHidden="1" w:unhideWhenUsed="1"/>
+    <w:lsdException w:name="index 5" w:semiHidden="1" w:unhideWhenUsed="1"/>
+    <w:lsdException w:name="index 6" w:semiHidden="1" w:unhideWhenUsed="1"/>
+    <w:lsdException w:name="index 7" w:semiHidden="1" w:unhideWhenUsed="1"/>
+    <w:lsdException w:name="index 8" w:semiHidden="1" w:unhideWhenUsed="1"/>
+    <w:lsdException w:name="index 9" w:semiHidden="1" w:unhideWhenUsed="1"/>
+    <w:lsdException w:name="toc 1" w:semiHidden="1" w:uiPriority="39" w:unhideWhenUsed="1"/>
+    <w:lsdException w:name="toc 2" w:semiHidden="1" w:uiPriority="39" w:unhideWhenUsed="1"/>
+    <w:lsdException w:name="toc 3" w:semiHidden="1" w:uiPriority="39" w:unhideWhenUsed="1"/>
+    <w:lsdException w:name="toc 4" w:semiHidden="1" w:uiPriority="39" w:unhideWhenUsed="1"/>
+    <w:lsdException w:name="toc 5" w:semiHidden="1" w:uiPriority="39" w:unhideWhenUsed="1"/>
+    <w:lsdException w:name="toc 6" w:semiHidden="1" w:uiPriority="39" w:unhideWhenUsed="1"/>
+    <w:lsdException w:name="toc 7" w:semiHidden="1" w:uiPriority="39" w:unhideWhenUsed="1"/>
+    <w:lsdException w:name="toc 8" w:semiHidden="1" w:uiPriority="39" w:unhideWhenUsed="1"/>
+    <w:lsdException w:name="toc 9" w:semiHidden="1" w:uiPriority="39" w:unhideWhenUsed="1"/>
+    <w:lsdException w:name="Normal Indent" w:semiHidden="1" w:unhideWhenUsed="1"/>
+    <w:lsdException w:name="footnote text" w:semiHidden="1" w:unhideWhenUsed="1"/>
+    <w:lsdException w:name="annotation text" w:semiHidden="1" w:unhideWhenUsed="1"/>
+    <w:lsdException w:name="header" w:semiHidden="1" w:unhideWhenUsed="1"/>
+    <w:lsdException w:name="footer" w:semiHidden="1" w:unhideWhenUsed="1"/>
+    <w:lsdException w:name="index heading" w:semiHidden="1" w:unhideWhenUsed="1"/>
+    <w:lsdException w:name="caption" w:semiHidden="1" w:uiPriority="35" w:unhideWhenUsed="1" w:qFormat="1"/>
+    <w:lsdException w:name="table of figures" w:semiHidden="1" w:unhideWhenUsed="1"/>
+    <w:lsdException w:name="envelope address" w:semiHidden="1" w:unhideWhenUsed="1"/>
+    <w:lsdException w:name="envelope return" w:semiHidden="1" w:unhideWhenUsed="1"/>
+    <w:lsdException w:name="footnote reference" w:semiHidden="1" w:unhideWhenUsed="1"/>
+    <w:lsdException w:name="annotation reference" w:semiHidden="1" w:unhideWhenUsed="1"/>
+    <w:lsdException w:name="line number" w:semiHidden="1" w:unhideWhenUsed="1"/>
+    <w:lsdException w:name="page number" w:semiHidden="1" w:unhideWhenUsed="1"/>
+    <w:lsdException w:name="endnote reference" w:semiHidden="1" w:unhideWhenUsed="1"/>
+    <w:lsdException w:name="endnote text" w:semiHidden="1" w:unhideWhenUsed="1"/>
+    <w:lsdException w:name="table of authorities" w:semiHidden="1" w:unhideWhenUsed="1"/>
+    <w:lsdException w:name="macro" w:semiHidden="1" w:unhideWhenUsed="1"/>
+    <w:lsdException w:name="toa heading" w:semiHidden="1" w:unhideWhenUsed="1"/>
+    <w:lsdException w:name="List" w:semiHidden="1" w:unhideWhenUsed="1"/>
+    <w:lsdException w:name="List Bullet" w:semiHidden="1" w:unhideWhenUsed="1"/>
+    <w:lsdException w:name="List Number" w:semiHidden="1" w:unhideWhenUsed="1"/>
+    <w:lsdException w:name="List 2" w:semiHidden="1" w:unhideWhenUsed="1"/>
+    <w:lsdException w:name="List 3" w:semiHidden="1" w:unhideWhenUsed="1"/>
+    <w:lsdException w:name="List 4" w:semiHidden="1" w:unhideWhenUsed="1"/>
+    <w:lsdException w:name="List 5" w:semiHidden="1" w:unhideWhenUsed="1"/>
+    <w:lsdException w:name="List Bullet 2" w:semiHidden="1" w:unhideWhenUsed="1"/>
+    <w:lsdException w:name="List Bullet 3" w:semiHidden="1" w:unhideWhenUsed="1"/>
+    <w:lsdException w:name="List Bullet 4" w:semiHidden="1" w:unhideWhenUsed="1"/>
+    <w:lsdException w:name="List Bullet 5" w:semiHidden="1" w:unhideWhenUsed="1"/>
+    <w:lsdException w:name="List Number 2" w:semiHidden="1" w:unhideWhenUsed="1"/>
+    <w:lsdException w:name="List Number 3" w:semiHidden="1" w:unhideWhenUsed="1"/>
+    <w:lsdException w:name="List Number 4" w:semiHidden="1" w:unhideWhenUsed="1"/>
+    <w:lsdException w:name="List Number 5" w:semiHidden="1" w:unhideWhenUsed="1"/>
+    <w:lsdException w:name="Title" w:uiPriority="10" w:qFormat="1"/>
+    <w:lsdException w:name="Closing" w:semiHidden="1" w:unhideWhenUsed="1"/>
+    <w:lsdException w:name="Signature" w:semiHidden="1" w:unhideWhenUsed="1"/>
+    <w:lsdException w:name="Default Paragraph Font" w:semiHidden="1" w:uiPriority="1" w:unhideWhenUsed="1"/>
+    <w:lsdException w:name="Body Text" w:semiHidden="1" w:unhideWhenUsed="1"/>
+    <w:lsdException w:name="Body Text Indent" w:semiHidden="1" w:unhideWhenUsed="1"/>
+    <w:lsdException w:name="List Continue" w:semiHidden="1" w:unhideWhenUsed="1"/>
+    <w:lsdException w:name="List Continue 2" w:semiHidden="1" w:unhideWhenUsed="1"/>
+    <w:lsdException w:name="List Continue 3" w:semiHidden="1" w:unhideWhenUsed="1"/>
+    <w:lsdException w:name="List Continue 4" w:semiHidden="1" w:unhideWhenUsed="1"/>
+    <w:lsdException w:name="List Continue 5" w:semiHidden="1" w:unhideWhenUsed="1"/>
+    <w:lsdException w:name="Message Header" w:semiHidden="1" w:unhideWhenUsed="1"/>
+    <w:lsdException w:name="Subtitle" w:uiPriority="11" w:qFormat="1"/>
+    <w:lsdException w:name="Salutation" w:semiHidden="1" w:unhideWhenUsed="1"/>
+    <w:lsdException w:name="Date" w:semiHidden="1" w:unhideWhenUsed="1"/>
+    <w:lsdException w:name="Body Text First Indent" w:semiHidden="1" w:unhideWhenUsed="1"/>
+    <w:lsdException w:name="Body Text First Indent 2" w:semiHidden="1" w:unhideWhenUsed="1"/>
+    <w:lsdException w:name="Note Heading" w:semiHidden="1" w:unhideWhenUsed="1"/>
+    <w:lsdException w:name="Body Text 2" w:semiHidden="1" w:unhideWhenUsed="1"/>
+    <w:lsdException w:name="Body Text 3" w:semiHidden="1" w:unhideWhenUsed="1"/>
+    <w:lsdException w:name="Body Text Indent 2" w:semiHidden="1" w:unhideWhenUsed="1"/>
+    <w:lsdException w:name="Body Text Indent 3" w:semiHidden="1" w:unhideWhenUsed="1"/>
+    <w:lsdException w:name="Block Text" w:semiHidden="1" w:unhideWhenUsed="1"/>
+    <w:lsdException w:name="Hyperlink" w:semiHidden="1" w:unhideWhenUsed="1"/>
+    <w:lsdException w:name="FollowedHyperlink" w:semiHidden="1" w:unhideWhenUsed="1"/>
+    <w:lsdException w:name="Strong" w:uiPriority="22" w:qFormat="1"/>
+    <w:lsdException w:name="Emphasis" w:uiPriority="20" w:qFormat="1"/>
+    <w:lsdException w:name="Document Map" w:semiHidden="1" w:unhideWhenUsed="1"/>
+    <w:lsdException w:name="Plain Text" w:semiHidden="1" w:unhideWhenUsed="1"/>
+    <w:lsdException w:name="E-mail Signature" w:semiHidden="1" w:unhideWhenUsed="1"/>
+    <w:lsdException w:name="HTML Top of Form" w:semiHidden="1" w:unhideWhenUsed="1"/>
+    <w:lsdException w:name="HTML Bottom of Form" w:semiHidden="1" w:unhideWhenUsed="1"/>
+    <w:lsdException w:name="Normal (Web)" w:semiHidden="1" w:unhideWhenUsed="1"/>
+    <w:lsdException w:name="HTML Acronym" w:semiHidden="1" w:unhideWhenUsed="1"/>
+    <w:lsdException w:name="HTML Address" w:semiHidden="1" w:unhideWhenUsed="1"/>
+    <w:lsdException w:name="HTML Cite" w:semiHidden="1" w:unhideWhenUsed="1"/>
+    <w:lsdException w:name="HTML Code" w:semiHidden="1" w:unhideWhenUsed="1"/>
+    <w:lsdException w:name="HTML Definition" w:semiHidden="1" w:unhideWhenUsed="1"/>
+    <w:lsdException w:name="HTML Keyboard" w:semiHidden="1" w:unhideWhenUsed="1"/>
+    <w:lsdException w:name="HTML Preformatted" w:semiHidden="1" w:unhideWhenUsed="1"/>
+    <w:lsdException w:name="HTML Sample" w:semiHidden="1" w:unhideWhenUsed="1"/>
+    <w:lsdException w:name="HTML Typewriter" w:semiHidden="1" w:unhideWhenUsed="1"/>
+    <w:lsdException w:name="HTML Variable" w:semiHidden="1" w:unhideWhenUsed="1"/>
+    <w:lsdException w:name="Normal Table" w:semiHidden="1" w:unhideWhenUsed="1"/>
+    <w:lsdException w:name="annotation subject" w:semiHidden="1" w:unhideWhenUsed="1"/>
+    <w:lsdException w:name="No List" w:semiHidden="1" w:unhideWhenUsed="1"/>
+    <w:lsdException w:name="Outline List 1" w:semiHidden="1" w:unhideWhenUsed="1"/>
+    <w:lsdException w:name="Outline List 2" w:semiHidden="1" w:unhideWhenUsed="1"/>
+    <w:lsdException w:name="Outline List 3" w:semiHidden="1" w:unhideWhenUsed="1"/>
+    <w:lsdException w:name="Table Simple 1" w:semiHidden="1" w:unhideWhenUsed="1"/>
+    <w:lsdException w:name="Table Simple 2" w:semiHidden="1" w:unhideWhenUsed="1"/>
+    <w:lsdException w:name="Table Simple 3" w:semiHidden="1" w:unhideWhenUsed="1"/>
+    <w:lsdException w:name="Table Classic 1" w:semiHidden="1" w:unhideWhenUsed="1"/>
+    <w:lsdException w:name="Table Classic 2" w:semiHidden="1" w:unhideWhenUsed="1"/>
+    <w:lsdException w:name="Table Classic 3" w:semiHidden="1" w:unhideWhenUsed="1"/>
+    <w:lsdException w:name="Table Classic 4" w:semiHidden="1" w:unhideWhenUsed="1"/>
+    <w:lsdException w:name="Table Colorful 1" w:semiHidden="1" w:unhideWhenUsed="1"/>
+    <w:lsdException w:name="Table Colorful 2" w:semiHidden="1" w:unhideWhenUsed="1"/>
+    <w:lsdException w:name="Table Colorful 3" w:semiHidden="1" w:unhideWhenUsed="1"/>
+    <w:lsdException w:name="Table Columns 1" w:semiHidden="1" w:unhideWhenUsed="1"/>
+    <w:lsdException w:name="Table Columns 2" w:semiHidden="1" w:unhideWhenUsed="1"/>
+    <w:lsdException w:name="Table Columns 3" w:semiHidden="1" w:unhideWhenUsed="1"/>
+    <w:lsdException w:name="Table Columns 4" w:semiHidden="1" w:unhideWhenUsed="1"/>
+    <w:lsdException w:name="Table Columns 5" w:semiHidden="1" w:unhideWhenUsed="1"/>
+    <w:lsdException w:name="Table Grid 1" w:semiHidden="1" w:unhideWhenUsed="1"/>
+    <w:lsdException w:name="Table Grid 2" w:semiHidden="1" w:unhideWhenUsed="1"/>
+    <w:lsdException w:name="Table Grid 3" w:semiHidden="1" w:unhideWhenUsed="1"/>
+    <w:lsdException w:name="Table Grid 4" w:semiHidden="1" w:unhideWhenUsed="1"/>
+    <w:lsdException w:name="Table Grid 5" w:semiHidden="1" w:unhideWhenUsed="1"/>
+    <w:lsdException w:name="Table Grid 6" w:semiHidden="1" w:unhideWhenUsed="1"/>
+    <w:lsdException w:name="Table Grid 7" w:semiHidden="1" w:unhideWhenUsed="1"/>
+    <w:lsdException w:name="Table Grid 8" w:semiHidden="1" w:unhideWhenUsed="1"/>
+    <w:lsdException w:name="Table List 1" w:semiHidden="1" w:unhideWhenUsed="1"/>
+    <w:lsdException w:name="Table List 2" w:semiHidden="1" w:unhideWhenUsed="1"/>
+    <w:lsdException w:name="Table List 3" w:semiHidden="1" w:unhideWhenUsed="1"/>
+    <w:lsdException w:name="Table List 4" w:semiHidden="1" w:unhideWhenUsed="1"/>
+    <w:lsdException w:name="Table List 5" w:semiHidden="1" w:unhideWhenUsed="1"/>
+    <w:lsdException w:name="Table List 6" w:semiHidden="1" w:unhideWhenUsed="1"/>
+    <w:lsdException w:name="Table List 7" w:semiHidden="1" w:unhideWhenUsed="1"/>
+    <w:lsdException w:name="Table List 8" w:semiHidden="1" w:unhideWhenUsed="1"/>
+    <w:lsdException w:name="Table 3D effects 1" w:semiHidden="1" w:unhideWhenUsed="1"/>
+    <w:lsdException w:name="Table 3D effects 2" w:semiHidden="1" w:unhideWhenUsed="1"/>
+    <w:lsdException w:name="Table 3D effects 3" w:semiHidden="1" w:unhideWhenUsed="1"/>
+    <w:lsdException w:name="Table Contemporary" w:semiHidden="1" w:unhideWhenUsed="1"/>
+    <w:lsdException w:name="Table Elegant" w:semiHidden="1" w:unhideWhenUsed="1"/>
+    <w:lsdException w:name="Table Professional" w:semiHidden="1" w:unhideWhenUsed="1"/>
+    <w:lsdException w:name="Table Subtle 1" w:semiHidden="1" w:unhideWhenUsed="1"/>
+    <w:lsdException w:name="Table Subtle 2" w:semiHidden="1" w:unhideWhenUsed="1"/>
+    <w:lsdException w:name="Table Web 1" w:semiHidden="1" w:unhideWhenUsed="1"/>
+    <w:lsdException w:name="Table Web 2" w:semiHidden="1" w:unhideWhenUsed="1"/>
+    <w:lsdException w:name="Table Web 3" w:semiHidden="1" w:unhideWhenUsed="1"/>
+    <w:lsdException w:name="Balloon Text" w:semiHidden="1" w:unhideWhenUsed="1"/>
+    <w:lsdException w:name="Table Grid" w:uiPriority="59"/>
+    <w:lsdException w:name="Table Theme" w:semiHidden="1" w:unhideWhenUsed="1"/>
+    <w:lsdException w:name="Placeholder Text" w:semiHidden="1"/>
+    <w:lsdException w:name="No Spacing" w:uiPriority="1" w:qFormat="1"/>
+    <w:lsdException w:name="Light Shading" w:uiPriority="60"/>
+    <w:lsdException w:name="Light List" w:uiPriority="61"/>
+    <w:lsdException w:name="Light Grid" w:uiPriority="62"/>
+    <w:lsdException w:name="Medium Shading 1" w:uiPriority="63"/>
+    <w:lsdException w:name="Medium Shading 2" w:uiPriority="64"/>
+    <w:lsdException w:name="Medium List 1" w:uiPriority="65"/>
+    <w:lsdException w:name="Medium List 2" w:uiPriority="66"/>
+    <w:lsdException w:name="Medium Grid 1" w:uiPriority="67"/>
+    <w:lsdException w:name="Medium Grid 2" w:uiPriority="68"/>
+    <w:lsdException w:name="Medium Grid 3" w:uiPriority="69"/>
+    <w:lsdException w:name="Dark List" w:uiPriority="70"/>
+    <w:lsdException w:name="Colorful Shading" w:uiPriority="71"/>
+    <w:lsdException w:name="Colorful List" w:uiPriority="72"/>
+    <w:lsdException w:name="Colorful Grid" w:uiPriority="73"/>
+    <w:lsdException w:name="Light Shading Accent 1" w:uiPriority="60"/>
+    <w:lsdException w:name="Light List Accent 1" w:uiPriority="61"/>
+    <w:lsdException w:name="Light Grid Accent 1" w:uiPriority="62"/>
+    <w:lsdException w:name="Medium Shading 1 Accent 1" w:uiPriority="63"/>
+    <w:lsdException w:name="Medium Shading 2 Accent 1" w:uiPriority="64"/>
+    <w:lsdException w:name="Medium List 1 Accent 1" w:uiPriority="65"/>
+    <w:lsdException w:name="Revision" w:semiHidden="1"/>
+    <w:lsdException w:name="List Paragraph" w:uiPriority="34" w:qFormat="1"/>
+    <w:lsdException w:name="Quote" w:uiPriority="29" w:qFormat="1"/>
+    <w:lsdException w:name="Intense Quote" w:uiPriority="30" w:qFormat="1"/>
+    <w:lsdException w:name="Medium List 2 Accent 1" w:uiPriority="66"/>
+    <w:lsdException w:name="Medium Grid 1 Accent 1" w:uiPriority="67"/>
+    <w:lsdException w:name="Medium Grid 2 Accent 1" w:uiPriority="68"/>
+    <w:lsdException w:name="Medium Grid 3 Accent 1" w:uiPriority="69"/>
+    <w:lsdException w:name="Dark List Accent 1" w:uiPriority="70"/>
+    <w:lsdException w:name="Colorful Shading Accent 1" w:uiPriority="71"/>
+    <w:lsdException w:name="Colorful List Accent 1" w:uiPriority="72"/>
+    <w:lsdException w:name="Colorful Grid Accent 1" w:uiPriority="73"/>
+    <w:lsdException w:name="Light Shading Accent 2" w:uiPriority="60"/>
+    <w:lsdException w:name="Light List Accent 2" w:uiPriority="61"/>
+    <w:lsdException w:name="Light Grid Accent 2" w:uiPriority="62"/>
+    <w:lsdException w:name="Medium Shading 1 Accent 2" w:uiPriority="63"/>
+    <w:lsdException w:name="Medium Shading 2 Accent 2" w:uiPriority="64"/>
+    <w:lsdException w:name="Medium List 1 Accent 2" w:uiPriority="65"/>
+    <w:lsdException w:name="Medium List 2 Accent 2" w:uiPriority="66"/>
+    <w:lsdException w:name="Medium Grid 1 Accent 2" w:uiPriority="67"/>
+    <w:lsdException w:name="Medium Grid 2 Accent 2" w:uiPriority="68"/>
+    <w:lsdException w:name="Medium Grid 3 Accent 2" w:uiPriority="69"/>
+    <w:lsdException w:name="Dark List Accent 2" w:uiPriority="70"/>
+    <w:lsdException w:name="Colorful Shading Accent 2" w:uiPriority="71"/>
+    <w:lsdException w:name="Colorful List Accent 2" w:uiPriority="72"/>
+    <w:lsdException w:name="Colorful Grid Accent 2" w:uiPriority="73"/>
+    <w:lsdException w:name="Light Shading Accent 3" w:uiPriority="60"/>
+    <w:lsdException w:name="Light List Accent 3" w:uiPriority="61"/>
+    <w:lsdException w:name="Light Grid Accent 3" w:uiPriority="62"/>
+    <w:lsdException w:name="Medium Shading 1 Accent 3" w:uiPriority="63"/>
+    <w:lsdException w:name="Medium Shading 2 Accent 3" w:uiPriority="64"/>
+    <w:lsdException w:name="Medium List 1 Accent 3" w:uiPriority="65"/>
+    <w:lsdException w:name="Medium List 2 Accent 3" w:uiPriority="66"/>
+    <w:lsdException w:name="Medium Grid 1 Accent 3" w:uiPriority="67"/>
+    <w:lsdException w:name="Medium Grid 2 Accent 3" w:uiPriority="68"/>
+    <w:lsdException w:name="Medium Grid 3 Accent 3" w:uiPriority="69"/>
+    <w:lsdException w:name="Dark List Accent 3" w:uiPriority="70"/>
+    <w:lsdException w:name="Colorful Shading Accent 3" w:uiPriority="71"/>
+    <w:lsdException w:name="Colorful List Accent 3" w:uiPriority="72"/>
+    <w:lsdException w:name="Colorful Grid Accent 3" w:uiPriority="73"/>
+    <w:lsdException w:name="Light Shading Accent 4" w:uiPriority="60"/>
+    <w:lsdException w:name="Light List Accent 4" w:uiPriority="61"/>
+    <w:lsdException w:name="Light Grid Accent 4" w:uiPriority="62"/>
+    <w:lsdException w:name="Medium Shading 1 Accent 4" w:uiPriority="63"/>
+    <w:lsdException w:name="Medium Shading 2 Accent 4" w:uiPriority="64"/>
+    <w:lsdException w:name="Medium List 1 Accent 4" w:uiPriority="65"/>
+    <w:lsdException w:name="Medium List 2 Accent 4" w:uiPriority="66"/>
+    <w:lsdException w:name="Medium Grid 1 Accent 4" w:uiPriority="67"/>
+    <w:lsdException w:name="Medium Grid 2 Accent 4" w:uiPriority="68"/>
+    <w:lsdException w:name="Medium Grid 3 Accent 4" w:uiPriority="69"/>
+    <w:lsdException w:name="Dark List Accent 4" w:uiPriority="70"/>
+    <w:lsdException w:name="Colorful Shading Accent 4" w:uiPriority="71"/>
+    <w:lsdException w:name="Colorful List Accent 4" w:uiPriority="72"/>
+    <w:lsdException w:name="Colorful Grid Accent 4" w:uiPriority="73"/>
+    <w:lsdException w:name="Light Shading Accent 5" w:uiPriority="60"/>
+    <w:lsdException w:name="Light List Accent 5" w:uiPriority="61"/>
+    <w:lsdException w:name="Light Grid Accent 5" w:uiPriority="62"/>
+    <w:lsdException w:name="Medium Shading 1 Accent 5" w:uiPriority="63"/>
+    <w:lsdException w:name="Medium Shading 2 Accent 5" w:uiPriority="64"/>
+    <w:lsdException w:name="Medium List 1 Accent 5" w:uiPriority="65"/>
+    <w:lsdException w:name="Medium List 2 Accent 5" w:uiPriority="66"/>
+    <w:lsdException w:name="Medium Grid 1 Accent 5" w:uiPriority="67"/>
+    <w:lsdException w:name="Medium Grid 2 Accent 5" w:uiPriority="68"/>
+    <w:lsdException w:name="Medium Grid 3 Accent 5" w:uiPriority="69"/>
+    <w:lsdException w:name="Dark List Accent 5" w:uiPriority="70"/>
+    <w:lsdException w:name="Colorful Shading Accent 5" w:uiPriority="71"/>
+    <w:lsdException w:name="Colorful List Accent 5" w:uiPriority="72"/>
+    <w:lsdException w:name="Colorful Grid Accent 5" w:uiPriority="73"/>
+    <w:lsdException w:name="Light Shading Accent 6" w:uiPriority="60"/>
+    <w:lsdException w:name="Light List Accent 6" w:uiPriority="61"/>
+    <w:lsdException w:name="Light Grid Accent 6" w:uiPriority="62"/>
+    <w:lsdException w:name="Medium Shading 1 Accent 6" w:uiPriority="63"/>
+    <w:lsdException w:name="Medium Shading 2 Accent 6" w:uiPriority="64"/>
+    <w:lsdException w:name="Medium List 1 Accent 6" w:uiPriority="65"/>
+    <w:lsdException w:name="Medium List 2 Accent 6" w:uiPriority="66"/>
+    <w:lsdException w:name="Medium Grid 1 Accent 6" w:uiPriority="67"/>
+    <w:lsdException w:name="Medium Grid 2 Accent 6" w:uiPriority="68"/>
+    <w:lsdException w:name="Medium Grid 3 Accent 6" w:uiPriority="69"/>
+    <w:lsdException w:name="Dark List Accent 6" w:uiPriority="70"/>
+    <w:lsdException w:name="Colorful Shading Accent 6" w:uiPriority="71"/>
+    <w:lsdException w:name="Colorful List Accent 6" w:uiPriority="72"/>
+    <w:lsdException w:name="Colorful Grid Accent 6" w:uiPriority="73"/>
+    <w:lsdException w:name="Subtle Emphasis" w:uiPriority="19" w:qFormat="1"/>
+    <w:lsdException w:name="Intense Emphasis" w:uiPriority="21" w:qFormat="1"/>
+    <w:lsdException w:name="Subtle Reference" w:uiPriority="31" w:qFormat="1"/>
+    <w:lsdException w:name="Intense Reference" w:uiPriority="32" w:qFormat="1"/>
+    <w:lsdException w:name="Book Title" w:uiPriority="33" w:qFormat="1"/>
+    <w:lsdException w:name="Bibliography" w:semiHidden="1" w:uiPriority="37" w:unhideWhenUsed="1"/>
+    <w:lsdException w:name="TOC Heading" w:semiHidden="1" w:uiPriority="39" w:unhideWhenUsed="1" w:qFormat="1"/>
+    <w:lsdException w:name="Plain Table 1" w:uiPriority="41"/>
+    <w:lsdException w:name="Plain Table 2" w:uiPriority="42"/>
+    <w:lsdException w:name="Plain Table 3" w:uiPriority="43"/>
+    <w:lsdException w:name="Plain Table 4" w:uiPriority="44"/>
+    <w:lsdException w:name="Plain Table 5" w:uiPriority="45"/>
+    <w:lsdException w:name="Grid Table Light" w:uiPriority="40"/>
+    <w:lsdException w:name="Grid Table 1 Light" w:uiPriority="46"/>
+    <w:lsdException w:name="Grid Table 2" w:uiPriority="47"/>
+    <w:lsdException w:name="Grid Table 3" w:uiPriority="48"/>
+    <w:lsdException w:name="Grid Table 4" w:uiPriority="49"/>
+    <w:lsdException w:name="Grid Table 5 Dark" w:uiPriority="50"/>
+    <w:lsdException w:name="Grid Table 6 Colorful" w:uiPriority="51"/>
+    <w:lsdException w:name="Grid Table 7 Colorful" w:uiPriority="52"/>
+    <w:lsdException w:name="Grid Table 1 Light Accent 1" w:uiPriority="46"/>
+    <w:lsdException w:name="Grid Table 2 Accent 1" w:uiPriority="47"/>
+    <w:lsdException w:name="Grid Table 3 Accent 1" w:uiPriority="48"/>
+    <w:lsdException w:name="Grid Table 4 Accent 1" w:uiPriority="49"/>
+    <w:lsdException w:name="Grid Table 5 Dark Accent 1" w:uiPriority="50"/>
+    <w:lsdException w:name="Grid Table 6 Colorful Accent 1" w:uiPriority="51"/>
+    <w:lsdException w:name="Grid Table 7 Colorful Accent 1" w:uiPriority="52"/>
+    <w:lsdException w:name="Grid Table 1 Light Accent 2" w:uiPriority="46"/>
+    <w:lsdException w:name="Grid Table 2 Accent 2" w:uiPriority="47"/>
+    <w:lsdException w:name="Grid Table 3 Accent 2" w:uiPriority="48"/>
+    <w:lsdException w:name="Grid Table 4 Accent 2" w:uiPriority="49"/>
+    <w:lsdException w:name="Grid Table 5 Dark Accent 2" w:uiPriority="50"/>
+    <w:lsdException w:name="Grid Table 6 Colorful Accent 2" w:uiPriority="51"/>
+    <w:lsdException w:name="Grid Table 7 Colorful Accent 2" w:uiPriority="52"/>
+    <w:lsdException w:name="Grid Table 1 Light Accent 3" w:uiPriority="46"/>
+    <w:lsdException w:name="Grid Table 2 Accent 3" w:uiPriority="47"/>
+    <w:lsdException w:name="Grid Table 3 Accent 3" w:uiPriority="48"/>
+    <w:lsdException w:name="Grid Table 4 Accent 3" w:uiPriority="49"/>
+    <w:lsdException w:name="Grid Table 5 Dark Accent 3" w:uiPriority="50"/>
+    <w:lsdException w:name="Grid Table 6 Colorful Accent 3" w:uiPriority="51"/>
+    <w:lsdException w:name="Grid Table 7 Colorful Accent 3" w:uiPriority="52"/>
+    <w:lsdException w:name="Grid Table 1 Light Accent 4" w:uiPriority="46"/>
+    <w:lsdException w:name="Grid Table 2 Accent 4" w:uiPriority="47"/>
+    <w:lsdException w:name="Grid Table 3 Accent 4" w:uiPriority="48"/>
+    <w:lsdException w:name="Grid Table 4 Accent 4" w:uiPriority="49"/>
+    <w:lsdException w:name="Grid Table 5 Dark Accent 4" w:uiPriority="50"/>
+    <w:lsdException w:name="Grid Table 6 Colorful Accent 4" w:uiPriority="51"/>
+    <w:lsdException w:name="Grid Table 7 Colorful Accent 4" w:uiPriority="52"/>
+    <w:lsdException w:name="Grid Table 1 Light Accent 5" w:uiPriority="46"/>
+    <w:lsdException w:name="Grid Table 2 Accent 5" w:uiPriority="47"/>
+    <w:lsdException w:name="Grid Table 3 Accent 5" w:uiPriority="48"/>
+    <w:lsdException w:name="Grid Table 4 Accent 5" w:uiPriority="49"/>
+    <w:lsdException w:name="Grid Table 5 Dark Accent 5" w:uiPriority="50"/>
+    <w:lsdException w:name="Grid Table 6 Colorful Accent 5" w:uiPriority="51"/>
+    <w:lsdException w:name="Grid Table 7 Colorful Accent 5" w:uiPriority="52"/>
+    <w:lsdException w:name="Grid Table 1 Light Accent 6" w:uiPriority="46"/>
+    <w:lsdException w:name="Grid Table 2 Accent 6" w:uiPriority="47"/>
+    <w:lsdException w:name="Grid Table 3 Accent 6" w:uiPriority="48"/>
+    <w:lsdException w:name="Grid Table 4 Accent 6" w:uiPriority="49"/>
+    <w:lsdException w:name="Grid Table 5 Dark Accent 6" w:uiPriority="50"/>
+    <w:lsdException w:name="Grid Table 6 Colorful Accent 6" w:uiPriority="51"/>
+    <w:lsdException w:name="Grid Table 7 Colorful Accent 6" w:uiPriority="52"/>
+    <w:lsdException w:name="List Table 1 Light" w:uiPriority="46"/>
+    <w:lsdException w:name="List Table 2" w:uiPriority="47"/>
+    <w:lsdException w:name="List Table 3" w:uiPriority="48"/>
+    <w:lsdException w:name="List Table 4" w:uiPriority="49"/>
+    <w:lsdException w:name="List Table 5 Dark" w:uiPriority="50"/>
+    <w:lsdException w:name="List Table 6 Colorful" w:uiPriority="51"/>
+    <w:lsdException w:name="List Table 7 Colorful" w:uiPriority="52"/>
+    <w:lsdException w:name="List Table 1 Light Accent 1" w:uiPriority="46"/>
+    <w:lsdException w:name="List Table 2 Accent 1" w:uiPriority="47"/>
+    <w:lsdException w:name="List Table 3 Accent 1" w:uiPriority="48"/>
+    <w:lsdException w:name="List Table 4 Accent 1" w:uiPriority="49"/>
+    <w:lsdException w:name="List Table 5 Dark Accent 1" w:uiPriority="50"/>
+    <w:lsdException w:name="List Table 6 Colorful Accent 1" w:uiPriority="51"/>
+    <w:lsdException w:name="List Table 7 Colorful Accent 1" w:uiPriority="52"/>
+    <w:lsdException w:name="List Table 1 Light Accent 2" w:uiPriority="46"/>
+    <w:lsdException w:name="List Table 2 Accent 2" w:uiPriority="47"/>
+    <w:lsdException w:name="List Table 3 Accent 2" w:uiPriority="48"/>
+    <w:lsdException w:name="List Table 4 Accent 2" w:uiPriority="49"/>
+    <w:lsdException w:name="List Table 5 Dark Accent 2" w:uiPriority="50"/>
+    <w:lsdException w:name="List Table 6 Colorful Accent 2" w:uiPriority="51"/>
+    <w:lsdException w:name="List Table 7 Colorful Accent 2" w:uiPriority="52"/>
+    <w:lsdException w:name="List Table 1 Light Accent 3" w:uiPriority="46"/>
+    <w:lsdException w:name="List Table 2 Accent 3" w:uiPriority="47"/>
+    <w:lsdException w:name="List Table 3 Accent 3" w:uiPriority="48"/>
+    <w:lsdException w:name="List Table 4 Accent 3" w:uiPriority="49"/>
+    <w:lsdException w:name="List Table 5 Dark Accent 3" w:uiPriority="50"/>
+    <w:lsdException w:name="List Table 6 Colorful Accent 3" w:uiPriority="51"/>
+    <w:lsdException w:name="List Table 7 Colorful Accent 3" w:uiPriority="52"/>
+    <w:lsdException w:name="List Table 1 Light Accent 4" w:uiPriority="46"/>
+    <w:lsdException w:name="List Table 2 Accent 4" w:uiPriority="47"/>
+    <w:lsdException w:name="List Table 3 Accent 4" w:uiPriority="48"/>
+    <w:lsdException w:name="List Table 4 Accent 4" w:uiPriority="49"/>
+    <w:lsdException w:name="List Table 5 Dark Accent 4" w:uiPriority="50"/>
+    <w:lsdException w:name="List Table 6 Colorful Accent 4" w:uiPriority="51"/>
+    <w:lsdException w:name="List Table 7 Colorful Accent 4" w:uiPriority="52"/>
+    <w:lsdException w:name="List Table 1 Light Accent 5" w:uiPriority="46"/>
+    <w:lsdException w:name="List Table 2 Accent 5" w:uiPriority="47"/>
+    <w:lsdException w:name="List Table 3 Accent 5" w:uiPriority="48"/>
+    <w:lsdException w:name="List Table 4 Accent 5" w:uiPriority="49"/>
+    <w:lsdException w:name="List Table 5 Dark Accent 5" w:uiPriority="50"/>
+    <w:lsdException w:name="List Table 6 Colorful Accent 5" w:uiPriority="51"/>
+    <w:lsdException w:name="List Table 7 Colorful Accent 5" w:uiPriority="52"/>
+    <w:lsdException w:name="List Table 1 Light Accent 6" w:uiPriority="46"/>
+    <w:lsdException w:name="List Table 2 Accent 6" w:uiPriority="47"/>
+    <w:lsdException w:name="List Table 3 Accent 6" w:uiPriority="48"/>
+    <w:lsdException w:name="List Table 4 Accent 6" w:uiPriority="49"/>
+    <w:lsdException w:name="List Table 5 Dark Accent 6" w:uiPriority="50"/>
+    <w:lsdException w:name="List Table 6 Colorful Accent 6" w:uiPriority="51"/>
+    <w:lsdException w:name="List Table 7 Colorful Accent 6" w:uiPriority="52"/>
   </w:latentStyles>
-  <w:style w:type="paragraph" w:default="1" w:styleId="Normalny">
+  <w:style w:type="paragraph" w:default="1" w:styleId="Normal">
     <w:name w:val="Normal"/>
     <w:qFormat/>
     <w:rsid w:val="00B024F5"/>
   </w:style>
-  <w:style w:type="paragraph" w:styleId="Nagwek1">
+  <w:style w:type="paragraph" w:styleId="Heading1">
     <w:name w:val="heading 1"/>
-    <w:basedOn w:val="Normalny"/>
-    <w:next w:val="Normalny"/>
-    <w:link w:val="Nagwek1Znak"/>
+    <w:basedOn w:val="Normal"/>
+    <w:next w:val="Normal"/>
+    <w:link w:val="Heading1Char"/>
     <w:uiPriority w:val="9"/>
     <w:qFormat/>
     <w:rsid w:val="000A6A08"/>
@@ -424,17 +799,17 @@
       <w:szCs w:val="28"/>
     </w:rPr>
   </w:style>
-  <w:style w:type="character" w:default="1" w:styleId="Domylnaczcionkaakapitu">
+  <w:style w:type="character" w:default="1" w:styleId="DefaultParagraphFont">
     <w:name w:val="Default Paragraph Font"/>
     <w:uiPriority w:val="1"/>
+    <w:semiHidden/>
     <w:unhideWhenUsed/>
   </w:style>
-  <w:style w:type="table" w:default="1" w:styleId="Standardowy">
+  <w:style w:type="table" w:default="1" w:styleId="TableNormal">
     <w:name w:val="Normal Table"/>
     <w:uiPriority w:val="99"/>
     <w:semiHidden/>
     <w:unhideWhenUsed/>
-    <w:qFormat/>
     <w:tblPr>
       <w:tblInd w:w="0" w:type="dxa"/>
       <w:tblCellMar>
@@ -445,17 +820,17 @@
       </w:tblCellMar>
     </w:tblPr>
   </w:style>
-  <w:style w:type="numbering" w:default="1" w:styleId="Bezlisty">
+  <w:style w:type="numbering" w:default="1" w:styleId="NoList">
     <w:name w:val="No List"/>
     <w:uiPriority w:val="99"/>
     <w:semiHidden/>
     <w:unhideWhenUsed/>
   </w:style>
-  <w:style w:type="paragraph" w:styleId="Tytu">
+  <w:style w:type="paragraph" w:styleId="Title">
     <w:name w:val="Title"/>
-    <w:basedOn w:val="Normalny"/>
-    <w:next w:val="Normalny"/>
-    <w:link w:val="TytuZnak"/>
+    <w:basedOn w:val="Normal"/>
+    <w:next w:val="Normal"/>
+    <w:link w:val="TitleChar"/>
     <w:uiPriority w:val="10"/>
     <w:qFormat/>
     <w:rsid w:val="00AA5B6E"/>
@@ -475,10 +850,10 @@
       <w:szCs w:val="52"/>
     </w:rPr>
   </w:style>
-  <w:style w:type="character" w:customStyle="1" w:styleId="TytuZnak">
-    <w:name w:val="Tytuł Znak"/>
-    <w:basedOn w:val="Domylnaczcionkaakapitu"/>
-    <w:link w:val="Tytu"/>
+  <w:style w:type="character" w:customStyle="1" w:styleId="TitleChar">
+    <w:name w:val="Title Char"/>
+    <w:basedOn w:val="DefaultParagraphFont"/>
+    <w:link w:val="Title"/>
     <w:uiPriority w:val="10"/>
     <w:rsid w:val="00AA5B6E"/>
     <w:rPr>
@@ -490,11 +865,11 @@
       <w:szCs w:val="52"/>
     </w:rPr>
   </w:style>
-  <w:style w:type="paragraph" w:styleId="Podtytu">
+  <w:style w:type="paragraph" w:styleId="Subtitle">
     <w:name w:val="Subtitle"/>
-    <w:basedOn w:val="Normalny"/>
-    <w:next w:val="Normalny"/>
-    <w:link w:val="PodtytuZnak"/>
+    <w:basedOn w:val="Normal"/>
+    <w:next w:val="Normal"/>
+    <w:link w:val="SubtitleChar"/>
     <w:uiPriority w:val="11"/>
     <w:qFormat/>
     <w:rsid w:val="00AA5B6E"/>
@@ -513,10 +888,10 @@
       <w:szCs w:val="24"/>
     </w:rPr>
   </w:style>
-  <w:style w:type="character" w:customStyle="1" w:styleId="PodtytuZnak">
-    <w:name w:val="Podtytuł Znak"/>
-    <w:basedOn w:val="Domylnaczcionkaakapitu"/>
-    <w:link w:val="Podtytu"/>
+  <w:style w:type="character" w:customStyle="1" w:styleId="SubtitleChar">
+    <w:name w:val="Subtitle Char"/>
+    <w:basedOn w:val="DefaultParagraphFont"/>
+    <w:link w:val="Subtitle"/>
     <w:uiPriority w:val="11"/>
     <w:rsid w:val="00AA5B6E"/>
     <w:rPr>
@@ -529,10 +904,10 @@
       <w:szCs w:val="24"/>
     </w:rPr>
   </w:style>
-  <w:style w:type="character" w:customStyle="1" w:styleId="Nagwek1Znak">
-    <w:name w:val="Nagłówek 1 Znak"/>
-    <w:basedOn w:val="Domylnaczcionkaakapitu"/>
-    <w:link w:val="Nagwek1"/>
+  <w:style w:type="character" w:customStyle="1" w:styleId="Heading1Char">
+    <w:name w:val="Heading 1 Char"/>
+    <w:basedOn w:val="DefaultParagraphFont"/>
+    <w:link w:val="Heading1"/>
     <w:uiPriority w:val="9"/>
     <w:rsid w:val="000A6A08"/>
     <w:rPr>
@@ -828,4 +1203,16 @@
   <a:objectDefaults/>
   <a:extraClrSchemeLst/>
 </a:theme>
+</file>
+
+<file path=customXml/item1.xml><?xml version="1.0" encoding="utf-8"?>
+<b:Sources xmlns:b="http://schemas.openxmlformats.org/officeDocument/2006/bibliography" xmlns="http://schemas.openxmlformats.org/officeDocument/2006/bibliography" SelectedStyle="\APASixthEditionOfficeOnline.xsl" StyleName="APA" Version="6"/>
+</file>
+
+<file path=customXml/itemProps1.xml><?xml version="1.0" encoding="utf-8"?>
+<ds:datastoreItem xmlns:ds="http://schemas.openxmlformats.org/officeDocument/2006/customXml" ds:itemID="{F3FB591F-ADA0-42B7-B4E0-29EF2C6FE85E}">
+  <ds:schemaRefs>
+    <ds:schemaRef ds:uri="http://schemas.openxmlformats.org/officeDocument/2006/bibliography"/>
+  </ds:schemaRefs>
+</ds:datastoreItem>
 </file>
</xml_diff>

<commit_message>
dokumentacja, rysunek struktury projektu
</commit_message>
<xml_diff>
--- a/docs/dokumentacja.docx
+++ b/docs/dokumentacja.docx
@@ -1,6 +1,6 @@
 
 <file path=word/document.xml><?xml version="1.0" encoding="utf-8"?>
-<w:document xmlns:wpc="http://schemas.microsoft.com/office/word/2010/wordprocessingCanvas" xmlns:mc="http://schemas.openxmlformats.org/markup-compatibility/2006" xmlns:o="urn:schemas-microsoft-com:office:office" xmlns:r="http://schemas.openxmlformats.org/officeDocument/2006/relationships" xmlns:m="http://schemas.openxmlformats.org/officeDocument/2006/math" xmlns:v="urn:schemas-microsoft-com:vml" xmlns:wp14="http://schemas.microsoft.com/office/word/2010/wordprocessingDrawing" xmlns:wp="http://schemas.openxmlformats.org/drawingml/2006/wordprocessingDrawing" xmlns:w10="urn:schemas-microsoft-com:office:word" xmlns:w="http://schemas.openxmlformats.org/wordprocessingml/2006/main" xmlns:w14="http://schemas.microsoft.com/office/word/2010/wordml" xmlns:w15="http://schemas.microsoft.com/office/word/2012/wordml" xmlns:wpg="http://schemas.microsoft.com/office/word/2010/wordprocessingGroup" xmlns:wpi="http://schemas.microsoft.com/office/word/2010/wordprocessingInk" xmlns:wne="http://schemas.microsoft.com/office/word/2006/wordml" xmlns:wps="http://schemas.microsoft.com/office/word/2010/wordprocessingShape" mc:Ignorable="w14 w15 wp14">
+<w:document xmlns:ve="http://schemas.openxmlformats.org/markup-compatibility/2006" xmlns:o="urn:schemas-microsoft-com:office:office" xmlns:r="http://schemas.openxmlformats.org/officeDocument/2006/relationships" xmlns:m="http://schemas.openxmlformats.org/officeDocument/2006/math" xmlns:v="urn:schemas-microsoft-com:vml" xmlns:wp="http://schemas.openxmlformats.org/drawingml/2006/wordprocessingDrawing" xmlns:w10="urn:schemas-microsoft-com:office:word" xmlns:w="http://schemas.openxmlformats.org/wordprocessingml/2006/main" xmlns:wne="http://schemas.microsoft.com/office/word/2006/wordml">
   <w:body>
     <w:p>
       <w:pPr>
@@ -24,7 +24,7 @@
     </w:p>
     <w:p>
       <w:pPr>
-        <w:pStyle w:val="Title"/>
+        <w:pStyle w:val="Tytu"/>
         <w:rPr>
           <w:lang w:val="pl-PL"/>
         </w:rPr>
@@ -38,7 +38,7 @@
     </w:p>
     <w:p>
       <w:pPr>
-        <w:pStyle w:val="Subtitle"/>
+        <w:pStyle w:val="Podtytu"/>
         <w:rPr>
           <w:lang w:val="pl-PL"/>
         </w:rPr>
@@ -52,7 +52,7 @@
     </w:p>
     <w:p>
       <w:pPr>
-        <w:pStyle w:val="Heading1"/>
+        <w:pStyle w:val="Nagwek1"/>
         <w:rPr>
           <w:lang w:val="pl-PL"/>
         </w:rPr>
@@ -165,7 +165,7 @@
     </w:p>
     <w:p>
       <w:pPr>
-        <w:pStyle w:val="Heading1"/>
+        <w:pStyle w:val="Nagwek1"/>
         <w:rPr>
           <w:lang w:val="pl-PL"/>
         </w:rPr>
@@ -263,7 +263,7 @@
     </w:p>
     <w:p>
       <w:pPr>
-        <w:pStyle w:val="ListParagraph"/>
+        <w:pStyle w:val="Akapitzlist"/>
         <w:numPr>
           <w:ilvl w:val="0"/>
           <w:numId w:val="1"/>
@@ -283,7 +283,7 @@
     </w:p>
     <w:p>
       <w:pPr>
-        <w:pStyle w:val="ListParagraph"/>
+        <w:pStyle w:val="Akapitzlist"/>
         <w:numPr>
           <w:ilvl w:val="0"/>
           <w:numId w:val="1"/>
@@ -303,7 +303,7 @@
     </w:p>
     <w:p>
       <w:pPr>
-        <w:pStyle w:val="ListParagraph"/>
+        <w:pStyle w:val="Akapitzlist"/>
         <w:numPr>
           <w:ilvl w:val="0"/>
           <w:numId w:val="1"/>
@@ -353,7 +353,7 @@
     </w:p>
     <w:p>
       <w:pPr>
-        <w:pStyle w:val="ListParagraph"/>
+        <w:pStyle w:val="Akapitzlist"/>
         <w:numPr>
           <w:ilvl w:val="0"/>
           <w:numId w:val="2"/>
@@ -373,7 +373,7 @@
     </w:p>
     <w:p>
       <w:pPr>
-        <w:pStyle w:val="ListParagraph"/>
+        <w:pStyle w:val="Akapitzlist"/>
         <w:numPr>
           <w:ilvl w:val="0"/>
           <w:numId w:val="2"/>
@@ -405,7 +405,7 @@
     </w:p>
     <w:p>
       <w:pPr>
-        <w:pStyle w:val="ListParagraph"/>
+        <w:pStyle w:val="Akapitzlist"/>
         <w:numPr>
           <w:ilvl w:val="0"/>
           <w:numId w:val="2"/>
@@ -473,7 +473,7 @@
     </w:p>
     <w:p>
       <w:pPr>
-        <w:pStyle w:val="ListParagraph"/>
+        <w:pStyle w:val="Akapitzlist"/>
         <w:numPr>
           <w:ilvl w:val="0"/>
           <w:numId w:val="2"/>
@@ -506,20 +506,14 @@
         <w:rPr>
           <w:lang w:val="pl-PL"/>
         </w:rPr>
-        <w:t>do pozostałych hurtownii, aż znajdzie korzystną ofertę (jeśli nie to dokonuje zakupu w ostatniej dostępnej).  D</w:t>
-      </w:r>
-      <w:r>
-        <w:rPr>
-          <w:lang w:val="pl-PL"/>
-        </w:rPr>
-        <w:t>okonuje zakupu i zmniejsza stan posiadanych pieniędzy. Dostarcza produkt do sklepu, który złożył zamówienie i zwiększa stan posiadanych pieniędzy. Tym samym kończy obecny cykl i zaczyna nowy.</w:t>
+        <w:t>do pozostałych hurtownii, aż znajdzie korzystną ofertę (jeśli nie to dokonuje zakupu w ostatniej dostępnej).  Dokonuje zakupu i zmniejsza stan posiadanych pieniędzy. Dostarcza produkt do sklepu, który złożył zamówienie i zwiększa stan posiadanych pieniędzy. Tym samym kończy obecny cykl i zaczyna nowy.</w:t>
       </w:r>
       <w:bookmarkStart w:id="0" w:name="_GoBack"/>
       <w:bookmarkEnd w:id="0"/>
     </w:p>
     <w:p>
       <w:pPr>
-        <w:pStyle w:val="Heading1"/>
+        <w:pStyle w:val="Nagwek1"/>
         <w:rPr>
           <w:lang w:val="pl-PL"/>
         </w:rPr>
@@ -550,12 +544,256 @@
         <w:rPr>
           <w:lang w:val="pl-PL"/>
         </w:rPr>
-        <w:t xml:space="preserve">Projekt został zaimplementowany w jęzuku Scala z użyciem biblioteki Akka. Wybór tej platformy zapewnia zwięzły i bezpieczny sposób komunikacji w aplikacjach wielowątkowych. </w:t>
-      </w:r>
-    </w:p>
-    <w:p>
-      <w:pPr>
-        <w:pStyle w:val="Heading1"/>
+        <w:t>Projekt został zaimplementowany w jęzuku Scala z użyciem biblioteki Akka. Wybór tej platformy zapewnia zwięzły i bezpieczny sposób komunikacji w aplikacjach wielowątkowych.</w:t>
+      </w:r>
+      <w:r>
+        <w:rPr>
+          <w:lang w:val="pl-PL"/>
+        </w:rPr>
+        <w:t xml:space="preserve"> Każdy sklep lub hurtownia działa na innym węźle. Każdy węzeł może być  utworzony pod innym adresem IP. Komunikacja (przenoszenie agentów) między węzłami zachodzi przy pomocy protokołu TCP, co zapewnia dostarczenie niezmodyfikowanej wiadomości.</w:t>
+      </w:r>
+      <w:r>
+        <w:rPr>
+          <w:lang w:val="pl-PL"/>
+        </w:rPr>
+        <w:t xml:space="preserve"> </w:t>
+      </w:r>
+      <w:r>
+        <w:rPr>
+          <w:lang w:val="pl-PL"/>
+        </w:rPr>
+        <w:t>Poniżej przedstawiona jest struktura projektu.</w:t>
+      </w:r>
+      <w:r>
+        <w:rPr>
+          <w:lang w:val="pl-PL"/>
+        </w:rPr>
+        <w:t xml:space="preserve"> Przerywane strzałki oznaczają asynchroniczną komunikację.</w:t>
+      </w:r>
+    </w:p>
+    <w:p>
+      <w:pPr>
+        <w:pStyle w:val="Nagwek1"/>
+        <w:rPr>
+          <w:lang w:val="pl-PL"/>
+        </w:rPr>
+      </w:pPr>
+      <w:r>
+        <w:rPr>
+          <w:noProof/>
+        </w:rPr>
+        <w:drawing>
+          <wp:inline distT="0" distB="0" distL="0" distR="0">
+            <wp:extent cx="5943600" cy="2273101"/>
+            <wp:effectExtent l="0" t="0" r="0" b="0"/>
+            <wp:docPr id="3" name="Obraz 2" descr="D:\Studies\Semestr_10\sag\projekt\sag\docs\struktura systemu.png"/>
+            <wp:cNvGraphicFramePr>
+              <a:graphicFrameLocks xmlns:a="http://schemas.openxmlformats.org/drawingml/2006/main" noChangeAspect="1"/>
+            </wp:cNvGraphicFramePr>
+            <a:graphic xmlns:a="http://schemas.openxmlformats.org/drawingml/2006/main">
+              <a:graphicData uri="http://schemas.openxmlformats.org/drawingml/2006/picture">
+                <pic:pic xmlns:pic="http://schemas.openxmlformats.org/drawingml/2006/picture">
+                  <pic:nvPicPr>
+                    <pic:cNvPr id="0" name="Picture 2" descr="D:\Studies\Semestr_10\sag\projekt\sag\docs\struktura systemu.png"/>
+                    <pic:cNvPicPr>
+                      <a:picLocks noChangeAspect="1" noChangeArrowheads="1"/>
+                    </pic:cNvPicPr>
+                  </pic:nvPicPr>
+                  <pic:blipFill>
+                    <a:blip r:embed="rId6" cstate="print"/>
+                    <a:srcRect/>
+                    <a:stretch>
+                      <a:fillRect/>
+                    </a:stretch>
+                  </pic:blipFill>
+                  <pic:spPr bwMode="auto">
+                    <a:xfrm>
+                      <a:off x="0" y="0"/>
+                      <a:ext cx="5943600" cy="2273101"/>
+                    </a:xfrm>
+                    <a:prstGeom prst="rect">
+                      <a:avLst/>
+                    </a:prstGeom>
+                    <a:noFill/>
+                    <a:ln w="9525">
+                      <a:noFill/>
+                      <a:miter lim="800000"/>
+                      <a:headEnd/>
+                      <a:tailEnd/>
+                    </a:ln>
+                  </pic:spPr>
+                </pic:pic>
+              </a:graphicData>
+            </a:graphic>
+          </wp:inline>
+        </w:drawing>
+      </w:r>
+    </w:p>
+    <w:p>
+      <w:pPr>
+        <w:pStyle w:val="Akapitzlist"/>
+        <w:numPr>
+          <w:ilvl w:val="0"/>
+          <w:numId w:val="3"/>
+        </w:numPr>
+        <w:rPr>
+          <w:lang w:val="pl-PL"/>
+        </w:rPr>
+      </w:pPr>
+      <w:r>
+        <w:rPr>
+          <w:lang w:val="pl-PL"/>
+        </w:rPr>
+        <w:t>Producent zdarzeń dostawy produktu. Odpowiada za symulację dostaw do pojedynczego magazynu w czasie rzeczywistym.</w:t>
+      </w:r>
+      <w:r>
+        <w:rPr>
+          <w:lang w:val="pl-PL"/>
+        </w:rPr>
+        <w:t xml:space="preserve"> Działa asynchronicznie na węźle hurtowni.</w:t>
+      </w:r>
+    </w:p>
+    <w:p>
+      <w:pPr>
+        <w:pStyle w:val="Akapitzlist"/>
+        <w:numPr>
+          <w:ilvl w:val="0"/>
+          <w:numId w:val="3"/>
+        </w:numPr>
+        <w:rPr>
+          <w:lang w:val="pl-PL"/>
+        </w:rPr>
+      </w:pPr>
+      <w:r>
+        <w:rPr>
+          <w:lang w:val="pl-PL"/>
+        </w:rPr>
+        <w:t xml:space="preserve">Producent zdarzeń braku produktu. Odpowiada za symulację tworzenia braków produktów w pojedynczym sklepie w czasie rzeczywistym. Działa asynchronicznie na węźle </w:t>
+      </w:r>
+      <w:r>
+        <w:rPr>
+          <w:lang w:val="pl-PL"/>
+        </w:rPr>
+        <w:t>sklepu</w:t>
+      </w:r>
+      <w:r>
+        <w:rPr>
+          <w:lang w:val="pl-PL"/>
+        </w:rPr>
+        <w:t>.</w:t>
+      </w:r>
+    </w:p>
+    <w:p>
+      <w:pPr>
+        <w:pStyle w:val="Akapitzlist"/>
+        <w:numPr>
+          <w:ilvl w:val="0"/>
+          <w:numId w:val="3"/>
+        </w:numPr>
+        <w:rPr>
+          <w:lang w:val="pl-PL"/>
+        </w:rPr>
+      </w:pPr>
+      <w:r>
+        <w:rPr>
+          <w:lang w:val="pl-PL"/>
+        </w:rPr>
+        <w:t>Przedstawiciel hurtowni. Aktor pozwalający na komunikację agentów z hurtownią. Pośrednik zakupów. Posiada aktualny stan magazynowy hurtowni oraz jej cennik.</w:t>
+      </w:r>
+      <w:r>
+        <w:rPr>
+          <w:lang w:val="pl-PL"/>
+        </w:rPr>
+        <w:t xml:space="preserve"> Działa na pojedynczym węźle.</w:t>
+      </w:r>
+    </w:p>
+    <w:p>
+      <w:pPr>
+        <w:pStyle w:val="Akapitzlist"/>
+        <w:numPr>
+          <w:ilvl w:val="0"/>
+          <w:numId w:val="3"/>
+        </w:numPr>
+        <w:rPr>
+          <w:lang w:val="pl-PL"/>
+        </w:rPr>
+      </w:pPr>
+      <w:r>
+        <w:rPr>
+          <w:lang w:val="pl-PL"/>
+        </w:rPr>
+        <w:t>Przedstawiciel sklepu. Aktor pozw</w:t>
+      </w:r>
+      <w:r>
+        <w:rPr>
+          <w:lang w:val="pl-PL"/>
+        </w:rPr>
+        <w:t>alający na komunikację agentów ze sklepem</w:t>
+      </w:r>
+      <w:r>
+        <w:rPr>
+          <w:lang w:val="pl-PL"/>
+        </w:rPr>
+        <w:t xml:space="preserve">. Pośrednik zakupów. </w:t>
+      </w:r>
+      <w:r>
+        <w:rPr>
+          <w:lang w:val="pl-PL"/>
+        </w:rPr>
+        <w:t xml:space="preserve">Posiada swoich agentów, którzy dokonują dla niego zakupów. Zawiera </w:t>
+      </w:r>
+      <w:r>
+        <w:rPr>
+          <w:lang w:val="pl-PL"/>
+        </w:rPr>
+        <w:t>aktualny cennik</w:t>
+      </w:r>
+      <w:r>
+        <w:rPr>
+          <w:lang w:val="pl-PL"/>
+        </w:rPr>
+        <w:t xml:space="preserve"> produktów</w:t>
+      </w:r>
+      <w:r>
+        <w:rPr>
+          <w:lang w:val="pl-PL"/>
+        </w:rPr>
+        <w:t>.</w:t>
+      </w:r>
+      <w:r>
+        <w:rPr>
+          <w:lang w:val="pl-PL"/>
+        </w:rPr>
+        <w:t xml:space="preserve"> Działa na pojedynczym węźle.</w:t>
+      </w:r>
+    </w:p>
+    <w:p>
+      <w:pPr>
+        <w:pStyle w:val="Akapitzlist"/>
+        <w:numPr>
+          <w:ilvl w:val="0"/>
+          <w:numId w:val="3"/>
+        </w:numPr>
+        <w:rPr>
+          <w:lang w:val="pl-PL"/>
+        </w:rPr>
+      </w:pPr>
+      <w:r>
+        <w:rPr>
+          <w:lang w:val="pl-PL"/>
+        </w:rPr>
+        <w:t>Agent. Atomowa komórka poszukująca produktów po jak najlepszej cenie. Komunikuje się asynchronicznie ze swoim sklepem oraz hurtowniami.</w:t>
+      </w:r>
+      <w:r>
+        <w:rPr>
+          <w:lang w:val="pl-PL"/>
+        </w:rPr>
+        <w:t xml:space="preserve"> Posiada stan, który jest przenoszony między węzłami. Dzięki niemu wie jakie akcje wykonać. W stanie agenta zawarte są takie informacje jak, id aktualnego węzła, informacje o poszukiwanym produkcie, wielkość portfela.</w:t>
+      </w:r>
+    </w:p>
+    <w:p>
+      <w:pPr>
+        <w:pStyle w:val="Nagwek1"/>
         <w:rPr>
           <w:lang w:val="pl-PL"/>
         </w:rPr>
@@ -609,7 +847,14 @@
         <w:rPr>
           <w:lang w:val="pl-PL"/>
         </w:rPr>
-        <w:t>Chcąc uruchomić symulację należy uruchomić wymaganą liczbę hurtowni i sklepów z odpowiednimi identyfikatorami. Pojedynczą aplikację uruchamia</w:t>
+        <w:t xml:space="preserve">Chcąc uruchomić symulację należy uruchomić </w:t>
+      </w:r>
+      <w:r>
+        <w:rPr>
+          <w:lang w:val="pl-PL"/>
+        </w:rPr>
+        <w:lastRenderedPageBreak/>
+        <w:t>wymaganą liczbę hurtowni i sklepów z odpowiednimi identyfikatorami. Pojedynczą aplikację uruchamia</w:t>
       </w:r>
       <w:r>
         <w:rPr>
@@ -660,7 +905,67 @@
         <w:rPr>
           <w:lang w:val="pl-PL"/>
         </w:rPr>
-        <w:t>Dla zdefiniowanej domyślnie symulacji należy uruchomić TODO sklepów (identyfikatory od 0 do TODO) i TODO hurtowni (identyfikatory od 0 do TODO).</w:t>
+        <w:t xml:space="preserve">Dla zdefiniowanej domyślnie symulacji należy uruchomić </w:t>
+      </w:r>
+      <w:r>
+        <w:rPr>
+          <w:lang w:val="pl-PL"/>
+        </w:rPr>
+        <w:t>dwa sklepy (identyfikatory od 0 i</w:t>
+      </w:r>
+      <w:r>
+        <w:rPr>
+          <w:lang w:val="pl-PL"/>
+        </w:rPr>
+        <w:t xml:space="preserve"> </w:t>
+      </w:r>
+      <w:r>
+        <w:rPr>
+          <w:lang w:val="pl-PL"/>
+        </w:rPr>
+        <w:t>1</w:t>
+      </w:r>
+      <w:r>
+        <w:rPr>
+          <w:lang w:val="pl-PL"/>
+        </w:rPr>
+        <w:t xml:space="preserve">) i </w:t>
+      </w:r>
+      <w:r>
+        <w:rPr>
+          <w:lang w:val="pl-PL"/>
+        </w:rPr>
+        <w:t xml:space="preserve">dwie </w:t>
+      </w:r>
+      <w:r>
+        <w:rPr>
+          <w:lang w:val="pl-PL"/>
+        </w:rPr>
+        <w:t>hurtowni</w:t>
+      </w:r>
+      <w:r>
+        <w:rPr>
+          <w:lang w:val="pl-PL"/>
+        </w:rPr>
+        <w:t>e</w:t>
+      </w:r>
+      <w:r>
+        <w:rPr>
+          <w:lang w:val="pl-PL"/>
+        </w:rPr>
+        <w:t xml:space="preserve"> (identyfikatory od 0 do </w:t>
+      </w:r>
+      <w:r>
+        <w:rPr>
+          <w:lang w:val="pl-PL"/>
+        </w:rPr>
+        <w:t>1</w:t>
+      </w:r>
+      <w:r>
+        <w:rPr>
+          <w:lang w:val="pl-PL"/>
+        </w:rPr>
+        <w:t>).</w:t>
       </w:r>
       <w:r>
         <w:rPr>
@@ -704,7 +1009,7 @@
 </file>
 
 <file path=word/numbering.xml><?xml version="1.0" encoding="utf-8"?>
-<w:numbering xmlns:wpc="http://schemas.microsoft.com/office/word/2010/wordprocessingCanvas" xmlns:mc="http://schemas.openxmlformats.org/markup-compatibility/2006" xmlns:o="urn:schemas-microsoft-com:office:office" xmlns:r="http://schemas.openxmlformats.org/officeDocument/2006/relationships" xmlns:m="http://schemas.openxmlformats.org/officeDocument/2006/math" xmlns:v="urn:schemas-microsoft-com:vml" xmlns:wp14="http://schemas.microsoft.com/office/word/2010/wordprocessingDrawing" xmlns:wp="http://schemas.openxmlformats.org/drawingml/2006/wordprocessingDrawing" xmlns:w10="urn:schemas-microsoft-com:office:word" xmlns:w="http://schemas.openxmlformats.org/wordprocessingml/2006/main" xmlns:w14="http://schemas.microsoft.com/office/word/2010/wordml" xmlns:w15="http://schemas.microsoft.com/office/word/2012/wordml" xmlns:wpg="http://schemas.microsoft.com/office/word/2010/wordprocessingGroup" xmlns:wpi="http://schemas.microsoft.com/office/word/2010/wordprocessingInk" xmlns:wne="http://schemas.microsoft.com/office/word/2006/wordml" xmlns:wps="http://schemas.microsoft.com/office/word/2010/wordprocessingShape" mc:Ignorable="w14 w15 wp14">
+<w:numbering xmlns:ve="http://schemas.openxmlformats.org/markup-compatibility/2006" xmlns:o="urn:schemas-microsoft-com:office:office" xmlns:r="http://schemas.openxmlformats.org/officeDocument/2006/relationships" xmlns:m="http://schemas.openxmlformats.org/officeDocument/2006/math" xmlns:v="urn:schemas-microsoft-com:vml" xmlns:wp="http://schemas.openxmlformats.org/drawingml/2006/wordprocessingDrawing" xmlns:w10="urn:schemas-microsoft-com:office:word" xmlns:w="http://schemas.openxmlformats.org/wordprocessingml/2006/main" xmlns:wne="http://schemas.microsoft.com/office/word/2006/wordml">
   <w:abstractNum w:abstractNumId="0">
     <w:nsid w:val="0C98532D"/>
     <w:multiLevelType w:val="hybridMultilevel"/>
@@ -795,6 +1100,119 @@
     </w:lvl>
   </w:abstractNum>
   <w:abstractNum w:abstractNumId="1">
+    <w:nsid w:val="1F147743"/>
+    <w:multiLevelType w:val="hybridMultilevel"/>
+    <w:tmpl w:val="23E2F720"/>
+    <w:lvl w:ilvl="0" w:tplc="04090001">
+      <w:start w:val="1"/>
+      <w:numFmt w:val="bullet"/>
+      <w:lvlText w:val=""/>
+      <w:lvlJc w:val="left"/>
+      <w:pPr>
+        <w:ind w:left="720" w:hanging="360"/>
+      </w:pPr>
+      <w:rPr>
+        <w:rFonts w:ascii="Symbol" w:hAnsi="Symbol" w:hint="default"/>
+      </w:rPr>
+    </w:lvl>
+    <w:lvl w:ilvl="1" w:tplc="04090003" w:tentative="1">
+      <w:start w:val="1"/>
+      <w:numFmt w:val="bullet"/>
+      <w:lvlText w:val="o"/>
+      <w:lvlJc w:val="left"/>
+      <w:pPr>
+        <w:ind w:left="1440" w:hanging="360"/>
+      </w:pPr>
+      <w:rPr>
+        <w:rFonts w:ascii="Courier New" w:hAnsi="Courier New" w:cs="Courier New" w:hint="default"/>
+      </w:rPr>
+    </w:lvl>
+    <w:lvl w:ilvl="2" w:tplc="04090005" w:tentative="1">
+      <w:start w:val="1"/>
+      <w:numFmt w:val="bullet"/>
+      <w:lvlText w:val=""/>
+      <w:lvlJc w:val="left"/>
+      <w:pPr>
+        <w:ind w:left="2160" w:hanging="360"/>
+      </w:pPr>
+      <w:rPr>
+        <w:rFonts w:ascii="Wingdings" w:hAnsi="Wingdings" w:hint="default"/>
+      </w:rPr>
+    </w:lvl>
+    <w:lvl w:ilvl="3" w:tplc="04090001" w:tentative="1">
+      <w:start w:val="1"/>
+      <w:numFmt w:val="bullet"/>
+      <w:lvlText w:val=""/>
+      <w:lvlJc w:val="left"/>
+      <w:pPr>
+        <w:ind w:left="2880" w:hanging="360"/>
+      </w:pPr>
+      <w:rPr>
+        <w:rFonts w:ascii="Symbol" w:hAnsi="Symbol" w:hint="default"/>
+      </w:rPr>
+    </w:lvl>
+    <w:lvl w:ilvl="4" w:tplc="04090003" w:tentative="1">
+      <w:start w:val="1"/>
+      <w:numFmt w:val="bullet"/>
+      <w:lvlText w:val="o"/>
+      <w:lvlJc w:val="left"/>
+      <w:pPr>
+        <w:ind w:left="3600" w:hanging="360"/>
+      </w:pPr>
+      <w:rPr>
+        <w:rFonts w:ascii="Courier New" w:hAnsi="Courier New" w:cs="Courier New" w:hint="default"/>
+      </w:rPr>
+    </w:lvl>
+    <w:lvl w:ilvl="5" w:tplc="04090005" w:tentative="1">
+      <w:start w:val="1"/>
+      <w:numFmt w:val="bullet"/>
+      <w:lvlText w:val=""/>
+      <w:lvlJc w:val="left"/>
+      <w:pPr>
+        <w:ind w:left="4320" w:hanging="360"/>
+      </w:pPr>
+      <w:rPr>
+        <w:rFonts w:ascii="Wingdings" w:hAnsi="Wingdings" w:hint="default"/>
+      </w:rPr>
+    </w:lvl>
+    <w:lvl w:ilvl="6" w:tplc="04090001" w:tentative="1">
+      <w:start w:val="1"/>
+      <w:numFmt w:val="bullet"/>
+      <w:lvlText w:val=""/>
+      <w:lvlJc w:val="left"/>
+      <w:pPr>
+        <w:ind w:left="5040" w:hanging="360"/>
+      </w:pPr>
+      <w:rPr>
+        <w:rFonts w:ascii="Symbol" w:hAnsi="Symbol" w:hint="default"/>
+      </w:rPr>
+    </w:lvl>
+    <w:lvl w:ilvl="7" w:tplc="04090003" w:tentative="1">
+      <w:start w:val="1"/>
+      <w:numFmt w:val="bullet"/>
+      <w:lvlText w:val="o"/>
+      <w:lvlJc w:val="left"/>
+      <w:pPr>
+        <w:ind w:left="5760" w:hanging="360"/>
+      </w:pPr>
+      <w:rPr>
+        <w:rFonts w:ascii="Courier New" w:hAnsi="Courier New" w:cs="Courier New" w:hint="default"/>
+      </w:rPr>
+    </w:lvl>
+    <w:lvl w:ilvl="8" w:tplc="04090005" w:tentative="1">
+      <w:start w:val="1"/>
+      <w:numFmt w:val="bullet"/>
+      <w:lvlText w:val=""/>
+      <w:lvlJc w:val="left"/>
+      <w:pPr>
+        <w:ind w:left="6480" w:hanging="360"/>
+      </w:pPr>
+      <w:rPr>
+        <w:rFonts w:ascii="Wingdings" w:hAnsi="Wingdings" w:hint="default"/>
+      </w:rPr>
+    </w:lvl>
+  </w:abstractNum>
+  <w:abstractNum w:abstractNumId="2">
     <w:nsid w:val="39E83B48"/>
     <w:multiLevelType w:val="hybridMultilevel"/>
     <w:tmpl w:val="E294FCD4"/>
@@ -908,16 +1326,19 @@
     </w:lvl>
   </w:abstractNum>
   <w:num w:numId="1">
-    <w:abstractNumId w:val="1"/>
+    <w:abstractNumId w:val="2"/>
   </w:num>
   <w:num w:numId="2">
     <w:abstractNumId w:val="0"/>
+  </w:num>
+  <w:num w:numId="3">
+    <w:abstractNumId w:val="1"/>
   </w:num>
 </w:numbering>
 </file>
 
 <file path=word/styles.xml><?xml version="1.0" encoding="utf-8"?>
-<w:styles xmlns:mc="http://schemas.openxmlformats.org/markup-compatibility/2006" xmlns:r="http://schemas.openxmlformats.org/officeDocument/2006/relationships" xmlns:w="http://schemas.openxmlformats.org/wordprocessingml/2006/main" xmlns:w14="http://schemas.microsoft.com/office/word/2010/wordml" xmlns:w15="http://schemas.microsoft.com/office/word/2012/wordml" mc:Ignorable="w14 w15">
+<w:styles xmlns:r="http://schemas.openxmlformats.org/officeDocument/2006/relationships" xmlns:w="http://schemas.openxmlformats.org/wordprocessingml/2006/main">
   <w:docDefaults>
     <w:rPrDefault>
       <w:rPr>
@@ -933,389 +1354,155 @@
       </w:pPr>
     </w:pPrDefault>
   </w:docDefaults>
-  <w:latentStyles w:defLockedState="0" w:defUIPriority="99" w:defSemiHidden="0" w:defUnhideWhenUsed="0" w:defQFormat="0" w:count="371">
-    <w:lsdException w:name="Normal" w:uiPriority="0" w:qFormat="1"/>
-    <w:lsdException w:name="heading 1" w:uiPriority="9" w:qFormat="1"/>
-    <w:lsdException w:name="heading 2" w:semiHidden="1" w:uiPriority="9" w:unhideWhenUsed="1" w:qFormat="1"/>
-    <w:lsdException w:name="heading 3" w:semiHidden="1" w:uiPriority="9" w:unhideWhenUsed="1" w:qFormat="1"/>
-    <w:lsdException w:name="heading 4" w:semiHidden="1" w:uiPriority="9" w:unhideWhenUsed="1" w:qFormat="1"/>
-    <w:lsdException w:name="heading 5" w:semiHidden="1" w:uiPriority="9" w:unhideWhenUsed="1" w:qFormat="1"/>
-    <w:lsdException w:name="heading 6" w:semiHidden="1" w:uiPriority="9" w:unhideWhenUsed="1" w:qFormat="1"/>
-    <w:lsdException w:name="heading 7" w:semiHidden="1" w:uiPriority="9" w:unhideWhenUsed="1" w:qFormat="1"/>
-    <w:lsdException w:name="heading 8" w:semiHidden="1" w:uiPriority="9" w:unhideWhenUsed="1" w:qFormat="1"/>
-    <w:lsdException w:name="heading 9" w:semiHidden="1" w:uiPriority="9" w:unhideWhenUsed="1" w:qFormat="1"/>
-    <w:lsdException w:name="index 1" w:semiHidden="1" w:unhideWhenUsed="1"/>
-    <w:lsdException w:name="index 2" w:semiHidden="1" w:unhideWhenUsed="1"/>
-    <w:lsdException w:name="index 3" w:semiHidden="1" w:unhideWhenUsed="1"/>
-    <w:lsdException w:name="index 4" w:semiHidden="1" w:unhideWhenUsed="1"/>
-    <w:lsdException w:name="index 5" w:semiHidden="1" w:unhideWhenUsed="1"/>
-    <w:lsdException w:name="index 6" w:semiHidden="1" w:unhideWhenUsed="1"/>
-    <w:lsdException w:name="index 7" w:semiHidden="1" w:unhideWhenUsed="1"/>
-    <w:lsdException w:name="index 8" w:semiHidden="1" w:unhideWhenUsed="1"/>
-    <w:lsdException w:name="index 9" w:semiHidden="1" w:unhideWhenUsed="1"/>
-    <w:lsdException w:name="toc 1" w:semiHidden="1" w:uiPriority="39" w:unhideWhenUsed="1"/>
-    <w:lsdException w:name="toc 2" w:semiHidden="1" w:uiPriority="39" w:unhideWhenUsed="1"/>
-    <w:lsdException w:name="toc 3" w:semiHidden="1" w:uiPriority="39" w:unhideWhenUsed="1"/>
-    <w:lsdException w:name="toc 4" w:semiHidden="1" w:uiPriority="39" w:unhideWhenUsed="1"/>
-    <w:lsdException w:name="toc 5" w:semiHidden="1" w:uiPriority="39" w:unhideWhenUsed="1"/>
-    <w:lsdException w:name="toc 6" w:semiHidden="1" w:uiPriority="39" w:unhideWhenUsed="1"/>
-    <w:lsdException w:name="toc 7" w:semiHidden="1" w:uiPriority="39" w:unhideWhenUsed="1"/>
-    <w:lsdException w:name="toc 8" w:semiHidden="1" w:uiPriority="39" w:unhideWhenUsed="1"/>
-    <w:lsdException w:name="toc 9" w:semiHidden="1" w:uiPriority="39" w:unhideWhenUsed="1"/>
-    <w:lsdException w:name="Normal Indent" w:semiHidden="1" w:unhideWhenUsed="1"/>
-    <w:lsdException w:name="footnote text" w:semiHidden="1" w:unhideWhenUsed="1"/>
-    <w:lsdException w:name="annotation text" w:semiHidden="1" w:unhideWhenUsed="1"/>
-    <w:lsdException w:name="header" w:semiHidden="1" w:unhideWhenUsed="1"/>
-    <w:lsdException w:name="footer" w:semiHidden="1" w:unhideWhenUsed="1"/>
-    <w:lsdException w:name="index heading" w:semiHidden="1" w:unhideWhenUsed="1"/>
-    <w:lsdException w:name="caption" w:semiHidden="1" w:uiPriority="35" w:unhideWhenUsed="1" w:qFormat="1"/>
-    <w:lsdException w:name="table of figures" w:semiHidden="1" w:unhideWhenUsed="1"/>
-    <w:lsdException w:name="envelope address" w:semiHidden="1" w:unhideWhenUsed="1"/>
-    <w:lsdException w:name="envelope return" w:semiHidden="1" w:unhideWhenUsed="1"/>
-    <w:lsdException w:name="footnote reference" w:semiHidden="1" w:unhideWhenUsed="1"/>
-    <w:lsdException w:name="annotation reference" w:semiHidden="1" w:unhideWhenUsed="1"/>
-    <w:lsdException w:name="line number" w:semiHidden="1" w:unhideWhenUsed="1"/>
-    <w:lsdException w:name="page number" w:semiHidden="1" w:unhideWhenUsed="1"/>
-    <w:lsdException w:name="endnote reference" w:semiHidden="1" w:unhideWhenUsed="1"/>
-    <w:lsdException w:name="endnote text" w:semiHidden="1" w:unhideWhenUsed="1"/>
-    <w:lsdException w:name="table of authorities" w:semiHidden="1" w:unhideWhenUsed="1"/>
-    <w:lsdException w:name="macro" w:semiHidden="1" w:unhideWhenUsed="1"/>
-    <w:lsdException w:name="toa heading" w:semiHidden="1" w:unhideWhenUsed="1"/>
-    <w:lsdException w:name="List" w:semiHidden="1" w:unhideWhenUsed="1"/>
-    <w:lsdException w:name="List Bullet" w:semiHidden="1" w:unhideWhenUsed="1"/>
-    <w:lsdException w:name="List Number" w:semiHidden="1" w:unhideWhenUsed="1"/>
-    <w:lsdException w:name="List 2" w:semiHidden="1" w:unhideWhenUsed="1"/>
-    <w:lsdException w:name="List 3" w:semiHidden="1" w:unhideWhenUsed="1"/>
-    <w:lsdException w:name="List 4" w:semiHidden="1" w:unhideWhenUsed="1"/>
-    <w:lsdException w:name="List 5" w:semiHidden="1" w:unhideWhenUsed="1"/>
-    <w:lsdException w:name="List Bullet 2" w:semiHidden="1" w:unhideWhenUsed="1"/>
-    <w:lsdException w:name="List Bullet 3" w:semiHidden="1" w:unhideWhenUsed="1"/>
-    <w:lsdException w:name="List Bullet 4" w:semiHidden="1" w:unhideWhenUsed="1"/>
-    <w:lsdException w:name="List Bullet 5" w:semiHidden="1" w:unhideWhenUsed="1"/>
-    <w:lsdException w:name="List Number 2" w:semiHidden="1" w:unhideWhenUsed="1"/>
-    <w:lsdException w:name="List Number 3" w:semiHidden="1" w:unhideWhenUsed="1"/>
-    <w:lsdException w:name="List Number 4" w:semiHidden="1" w:unhideWhenUsed="1"/>
-    <w:lsdException w:name="List Number 5" w:semiHidden="1" w:unhideWhenUsed="1"/>
-    <w:lsdException w:name="Title" w:uiPriority="10" w:qFormat="1"/>
-    <w:lsdException w:name="Closing" w:semiHidden="1" w:unhideWhenUsed="1"/>
-    <w:lsdException w:name="Signature" w:semiHidden="1" w:unhideWhenUsed="1"/>
-    <w:lsdException w:name="Default Paragraph Font" w:semiHidden="1" w:uiPriority="1" w:unhideWhenUsed="1"/>
-    <w:lsdException w:name="Body Text" w:semiHidden="1" w:unhideWhenUsed="1"/>
-    <w:lsdException w:name="Body Text Indent" w:semiHidden="1" w:unhideWhenUsed="1"/>
-    <w:lsdException w:name="List Continue" w:semiHidden="1" w:unhideWhenUsed="1"/>
-    <w:lsdException w:name="List Continue 2" w:semiHidden="1" w:unhideWhenUsed="1"/>
-    <w:lsdException w:name="List Continue 3" w:semiHidden="1" w:unhideWhenUsed="1"/>
-    <w:lsdException w:name="List Continue 4" w:semiHidden="1" w:unhideWhenUsed="1"/>
-    <w:lsdException w:name="List Continue 5" w:semiHidden="1" w:unhideWhenUsed="1"/>
-    <w:lsdException w:name="Message Header" w:semiHidden="1" w:unhideWhenUsed="1"/>
-    <w:lsdException w:name="Subtitle" w:uiPriority="11" w:qFormat="1"/>
-    <w:lsdException w:name="Salutation" w:semiHidden="1" w:unhideWhenUsed="1"/>
-    <w:lsdException w:name="Date" w:semiHidden="1" w:unhideWhenUsed="1"/>
-    <w:lsdException w:name="Body Text First Indent" w:semiHidden="1" w:unhideWhenUsed="1"/>
-    <w:lsdException w:name="Body Text First Indent 2" w:semiHidden="1" w:unhideWhenUsed="1"/>
-    <w:lsdException w:name="Note Heading" w:semiHidden="1" w:unhideWhenUsed="1"/>
-    <w:lsdException w:name="Body Text 2" w:semiHidden="1" w:unhideWhenUsed="1"/>
-    <w:lsdException w:name="Body Text 3" w:semiHidden="1" w:unhideWhenUsed="1"/>
-    <w:lsdException w:name="Body Text Indent 2" w:semiHidden="1" w:unhideWhenUsed="1"/>
-    <w:lsdException w:name="Body Text Indent 3" w:semiHidden="1" w:unhideWhenUsed="1"/>
-    <w:lsdException w:name="Block Text" w:semiHidden="1" w:unhideWhenUsed="1"/>
-    <w:lsdException w:name="Hyperlink" w:semiHidden="1" w:unhideWhenUsed="1"/>
-    <w:lsdException w:name="FollowedHyperlink" w:semiHidden="1" w:unhideWhenUsed="1"/>
-    <w:lsdException w:name="Strong" w:uiPriority="22" w:qFormat="1"/>
-    <w:lsdException w:name="Emphasis" w:uiPriority="20" w:qFormat="1"/>
-    <w:lsdException w:name="Document Map" w:semiHidden="1" w:unhideWhenUsed="1"/>
-    <w:lsdException w:name="Plain Text" w:semiHidden="1" w:unhideWhenUsed="1"/>
-    <w:lsdException w:name="E-mail Signature" w:semiHidden="1" w:unhideWhenUsed="1"/>
-    <w:lsdException w:name="HTML Top of Form" w:semiHidden="1" w:unhideWhenUsed="1"/>
-    <w:lsdException w:name="HTML Bottom of Form" w:semiHidden="1" w:unhideWhenUsed="1"/>
-    <w:lsdException w:name="Normal (Web)" w:semiHidden="1" w:unhideWhenUsed="1"/>
-    <w:lsdException w:name="HTML Acronym" w:semiHidden="1" w:unhideWhenUsed="1"/>
-    <w:lsdException w:name="HTML Address" w:semiHidden="1" w:unhideWhenUsed="1"/>
-    <w:lsdException w:name="HTML Cite" w:semiHidden="1" w:unhideWhenUsed="1"/>
-    <w:lsdException w:name="HTML Code" w:semiHidden="1" w:unhideWhenUsed="1"/>
-    <w:lsdException w:name="HTML Definition" w:semiHidden="1" w:unhideWhenUsed="1"/>
-    <w:lsdException w:name="HTML Keyboard" w:semiHidden="1" w:unhideWhenUsed="1"/>
-    <w:lsdException w:name="HTML Preformatted" w:semiHidden="1" w:unhideWhenUsed="1"/>
-    <w:lsdException w:name="HTML Sample" w:semiHidden="1" w:unhideWhenUsed="1"/>
-    <w:lsdException w:name="HTML Typewriter" w:semiHidden="1" w:unhideWhenUsed="1"/>
-    <w:lsdException w:name="HTML Variable" w:semiHidden="1" w:unhideWhenUsed="1"/>
-    <w:lsdException w:name="Normal Table" w:semiHidden="1" w:unhideWhenUsed="1"/>
-    <w:lsdException w:name="annotation subject" w:semiHidden="1" w:unhideWhenUsed="1"/>
-    <w:lsdException w:name="No List" w:semiHidden="1" w:unhideWhenUsed="1"/>
-    <w:lsdException w:name="Outline List 1" w:semiHidden="1" w:unhideWhenUsed="1"/>
-    <w:lsdException w:name="Outline List 2" w:semiHidden="1" w:unhideWhenUsed="1"/>
-    <w:lsdException w:name="Outline List 3" w:semiHidden="1" w:unhideWhenUsed="1"/>
-    <w:lsdException w:name="Table Simple 1" w:semiHidden="1" w:unhideWhenUsed="1"/>
-    <w:lsdException w:name="Table Simple 2" w:semiHidden="1" w:unhideWhenUsed="1"/>
-    <w:lsdException w:name="Table Simple 3" w:semiHidden="1" w:unhideWhenUsed="1"/>
-    <w:lsdException w:name="Table Classic 1" w:semiHidden="1" w:unhideWhenUsed="1"/>
-    <w:lsdException w:name="Table Classic 2" w:semiHidden="1" w:unhideWhenUsed="1"/>
-    <w:lsdException w:name="Table Classic 3" w:semiHidden="1" w:unhideWhenUsed="1"/>
-    <w:lsdException w:name="Table Classic 4" w:semiHidden="1" w:unhideWhenUsed="1"/>
-    <w:lsdException w:name="Table Colorful 1" w:semiHidden="1" w:unhideWhenUsed="1"/>
-    <w:lsdException w:name="Table Colorful 2" w:semiHidden="1" w:unhideWhenUsed="1"/>
-    <w:lsdException w:name="Table Colorful 3" w:semiHidden="1" w:unhideWhenUsed="1"/>
-    <w:lsdException w:name="Table Columns 1" w:semiHidden="1" w:unhideWhenUsed="1"/>
-    <w:lsdException w:name="Table Columns 2" w:semiHidden="1" w:unhideWhenUsed="1"/>
-    <w:lsdException w:name="Table Columns 3" w:semiHidden="1" w:unhideWhenUsed="1"/>
-    <w:lsdException w:name="Table Columns 4" w:semiHidden="1" w:unhideWhenUsed="1"/>
-    <w:lsdException w:name="Table Columns 5" w:semiHidden="1" w:unhideWhenUsed="1"/>
-    <w:lsdException w:name="Table Grid 1" w:semiHidden="1" w:unhideWhenUsed="1"/>
-    <w:lsdException w:name="Table Grid 2" w:semiHidden="1" w:unhideWhenUsed="1"/>
-    <w:lsdException w:name="Table Grid 3" w:semiHidden="1" w:unhideWhenUsed="1"/>
-    <w:lsdException w:name="Table Grid 4" w:semiHidden="1" w:unhideWhenUsed="1"/>
-    <w:lsdException w:name="Table Grid 5" w:semiHidden="1" w:unhideWhenUsed="1"/>
-    <w:lsdException w:name="Table Grid 6" w:semiHidden="1" w:unhideWhenUsed="1"/>
-    <w:lsdException w:name="Table Grid 7" w:semiHidden="1" w:unhideWhenUsed="1"/>
-    <w:lsdException w:name="Table Grid 8" w:semiHidden="1" w:unhideWhenUsed="1"/>
-    <w:lsdException w:name="Table List 1" w:semiHidden="1" w:unhideWhenUsed="1"/>
-    <w:lsdException w:name="Table List 2" w:semiHidden="1" w:unhideWhenUsed="1"/>
-    <w:lsdException w:name="Table List 3" w:semiHidden="1" w:unhideWhenUsed="1"/>
-    <w:lsdException w:name="Table List 4" w:semiHidden="1" w:unhideWhenUsed="1"/>
-    <w:lsdException w:name="Table List 5" w:semiHidden="1" w:unhideWhenUsed="1"/>
-    <w:lsdException w:name="Table List 6" w:semiHidden="1" w:unhideWhenUsed="1"/>
-    <w:lsdException w:name="Table List 7" w:semiHidden="1" w:unhideWhenUsed="1"/>
-    <w:lsdException w:name="Table List 8" w:semiHidden="1" w:unhideWhenUsed="1"/>
-    <w:lsdException w:name="Table 3D effects 1" w:semiHidden="1" w:unhideWhenUsed="1"/>
-    <w:lsdException w:name="Table 3D effects 2" w:semiHidden="1" w:unhideWhenUsed="1"/>
-    <w:lsdException w:name="Table 3D effects 3" w:semiHidden="1" w:unhideWhenUsed="1"/>
-    <w:lsdException w:name="Table Contemporary" w:semiHidden="1" w:unhideWhenUsed="1"/>
-    <w:lsdException w:name="Table Elegant" w:semiHidden="1" w:unhideWhenUsed="1"/>
-    <w:lsdException w:name="Table Professional" w:semiHidden="1" w:unhideWhenUsed="1"/>
-    <w:lsdException w:name="Table Subtle 1" w:semiHidden="1" w:unhideWhenUsed="1"/>
-    <w:lsdException w:name="Table Subtle 2" w:semiHidden="1" w:unhideWhenUsed="1"/>
-    <w:lsdException w:name="Table Web 1" w:semiHidden="1" w:unhideWhenUsed="1"/>
-    <w:lsdException w:name="Table Web 2" w:semiHidden="1" w:unhideWhenUsed="1"/>
-    <w:lsdException w:name="Table Web 3" w:semiHidden="1" w:unhideWhenUsed="1"/>
-    <w:lsdException w:name="Balloon Text" w:semiHidden="1" w:unhideWhenUsed="1"/>
-    <w:lsdException w:name="Table Grid" w:uiPriority="59"/>
-    <w:lsdException w:name="Table Theme" w:semiHidden="1" w:unhideWhenUsed="1"/>
-    <w:lsdException w:name="Placeholder Text" w:semiHidden="1"/>
-    <w:lsdException w:name="No Spacing" w:uiPriority="1" w:qFormat="1"/>
-    <w:lsdException w:name="Light Shading" w:uiPriority="60"/>
-    <w:lsdException w:name="Light List" w:uiPriority="61"/>
-    <w:lsdException w:name="Light Grid" w:uiPriority="62"/>
-    <w:lsdException w:name="Medium Shading 1" w:uiPriority="63"/>
-    <w:lsdException w:name="Medium Shading 2" w:uiPriority="64"/>
-    <w:lsdException w:name="Medium List 1" w:uiPriority="65"/>
-    <w:lsdException w:name="Medium List 2" w:uiPriority="66"/>
-    <w:lsdException w:name="Medium Grid 1" w:uiPriority="67"/>
-    <w:lsdException w:name="Medium Grid 2" w:uiPriority="68"/>
-    <w:lsdException w:name="Medium Grid 3" w:uiPriority="69"/>
-    <w:lsdException w:name="Dark List" w:uiPriority="70"/>
-    <w:lsdException w:name="Colorful Shading" w:uiPriority="71"/>
-    <w:lsdException w:name="Colorful List" w:uiPriority="72"/>
-    <w:lsdException w:name="Colorful Grid" w:uiPriority="73"/>
-    <w:lsdException w:name="Light Shading Accent 1" w:uiPriority="60"/>
-    <w:lsdException w:name="Light List Accent 1" w:uiPriority="61"/>
-    <w:lsdException w:name="Light Grid Accent 1" w:uiPriority="62"/>
-    <w:lsdException w:name="Medium Shading 1 Accent 1" w:uiPriority="63"/>
-    <w:lsdException w:name="Medium Shading 2 Accent 1" w:uiPriority="64"/>
-    <w:lsdException w:name="Medium List 1 Accent 1" w:uiPriority="65"/>
-    <w:lsdException w:name="Revision" w:semiHidden="1"/>
-    <w:lsdException w:name="List Paragraph" w:uiPriority="34" w:qFormat="1"/>
-    <w:lsdException w:name="Quote" w:uiPriority="29" w:qFormat="1"/>
-    <w:lsdException w:name="Intense Quote" w:uiPriority="30" w:qFormat="1"/>
-    <w:lsdException w:name="Medium List 2 Accent 1" w:uiPriority="66"/>
-    <w:lsdException w:name="Medium Grid 1 Accent 1" w:uiPriority="67"/>
-    <w:lsdException w:name="Medium Grid 2 Accent 1" w:uiPriority="68"/>
-    <w:lsdException w:name="Medium Grid 3 Accent 1" w:uiPriority="69"/>
-    <w:lsdException w:name="Dark List Accent 1" w:uiPriority="70"/>
-    <w:lsdException w:name="Colorful Shading Accent 1" w:uiPriority="71"/>
-    <w:lsdException w:name="Colorful List Accent 1" w:uiPriority="72"/>
-    <w:lsdException w:name="Colorful Grid Accent 1" w:uiPriority="73"/>
-    <w:lsdException w:name="Light Shading Accent 2" w:uiPriority="60"/>
-    <w:lsdException w:name="Light List Accent 2" w:uiPriority="61"/>
-    <w:lsdException w:name="Light Grid Accent 2" w:uiPriority="62"/>
-    <w:lsdException w:name="Medium Shading 1 Accent 2" w:uiPriority="63"/>
-    <w:lsdException w:name="Medium Shading 2 Accent 2" w:uiPriority="64"/>
-    <w:lsdException w:name="Medium List 1 Accent 2" w:uiPriority="65"/>
-    <w:lsdException w:name="Medium List 2 Accent 2" w:uiPriority="66"/>
-    <w:lsdException w:name="Medium Grid 1 Accent 2" w:uiPriority="67"/>
-    <w:lsdException w:name="Medium Grid 2 Accent 2" w:uiPriority="68"/>
-    <w:lsdException w:name="Medium Grid 3 Accent 2" w:uiPriority="69"/>
-    <w:lsdException w:name="Dark List Accent 2" w:uiPriority="70"/>
-    <w:lsdException w:name="Colorful Shading Accent 2" w:uiPriority="71"/>
-    <w:lsdException w:name="Colorful List Accent 2" w:uiPriority="72"/>
-    <w:lsdException w:name="Colorful Grid Accent 2" w:uiPriority="73"/>
-    <w:lsdException w:name="Light Shading Accent 3" w:uiPriority="60"/>
-    <w:lsdException w:name="Light List Accent 3" w:uiPriority="61"/>
-    <w:lsdException w:name="Light Grid Accent 3" w:uiPriority="62"/>
-    <w:lsdException w:name="Medium Shading 1 Accent 3" w:uiPriority="63"/>
-    <w:lsdException w:name="Medium Shading 2 Accent 3" w:uiPriority="64"/>
-    <w:lsdException w:name="Medium List 1 Accent 3" w:uiPriority="65"/>
-    <w:lsdException w:name="Medium List 2 Accent 3" w:uiPriority="66"/>
-    <w:lsdException w:name="Medium Grid 1 Accent 3" w:uiPriority="67"/>
-    <w:lsdException w:name="Medium Grid 2 Accent 3" w:uiPriority="68"/>
-    <w:lsdException w:name="Medium Grid 3 Accent 3" w:uiPriority="69"/>
-    <w:lsdException w:name="Dark List Accent 3" w:uiPriority="70"/>
-    <w:lsdException w:name="Colorful Shading Accent 3" w:uiPriority="71"/>
-    <w:lsdException w:name="Colorful List Accent 3" w:uiPriority="72"/>
-    <w:lsdException w:name="Colorful Grid Accent 3" w:uiPriority="73"/>
-    <w:lsdException w:name="Light Shading Accent 4" w:uiPriority="60"/>
-    <w:lsdException w:name="Light List Accent 4" w:uiPriority="61"/>
-    <w:lsdException w:name="Light Grid Accent 4" w:uiPriority="62"/>
-    <w:lsdException w:name="Medium Shading 1 Accent 4" w:uiPriority="63"/>
-    <w:lsdException w:name="Medium Shading 2 Accent 4" w:uiPriority="64"/>
-    <w:lsdException w:name="Medium List 1 Accent 4" w:uiPriority="65"/>
-    <w:lsdException w:name="Medium List 2 Accent 4" w:uiPriority="66"/>
-    <w:lsdException w:name="Medium Grid 1 Accent 4" w:uiPriority="67"/>
-    <w:lsdException w:name="Medium Grid 2 Accent 4" w:uiPriority="68"/>
-    <w:lsdException w:name="Medium Grid 3 Accent 4" w:uiPriority="69"/>
-    <w:lsdException w:name="Dark List Accent 4" w:uiPriority="70"/>
-    <w:lsdException w:name="Colorful Shading Accent 4" w:uiPriority="71"/>
-    <w:lsdException w:name="Colorful List Accent 4" w:uiPriority="72"/>
-    <w:lsdException w:name="Colorful Grid Accent 4" w:uiPriority="73"/>
-    <w:lsdException w:name="Light Shading Accent 5" w:uiPriority="60"/>
-    <w:lsdException w:name="Light List Accent 5" w:uiPriority="61"/>
-    <w:lsdException w:name="Light Grid Accent 5" w:uiPriority="62"/>
-    <w:lsdException w:name="Medium Shading 1 Accent 5" w:uiPriority="63"/>
-    <w:lsdException w:name="Medium Shading 2 Accent 5" w:uiPriority="64"/>
-    <w:lsdException w:name="Medium List 1 Accent 5" w:uiPriority="65"/>
-    <w:lsdException w:name="Medium List 2 Accent 5" w:uiPriority="66"/>
-    <w:lsdException w:name="Medium Grid 1 Accent 5" w:uiPriority="67"/>
-    <w:lsdException w:name="Medium Grid 2 Accent 5" w:uiPriority="68"/>
-    <w:lsdException w:name="Medium Grid 3 Accent 5" w:uiPriority="69"/>
-    <w:lsdException w:name="Dark List Accent 5" w:uiPriority="70"/>
-    <w:lsdException w:name="Colorful Shading Accent 5" w:uiPriority="71"/>
-    <w:lsdException w:name="Colorful List Accent 5" w:uiPriority="72"/>
-    <w:lsdException w:name="Colorful Grid Accent 5" w:uiPriority="73"/>
-    <w:lsdException w:name="Light Shading Accent 6" w:uiPriority="60"/>
-    <w:lsdException w:name="Light List Accent 6" w:uiPriority="61"/>
-    <w:lsdException w:name="Light Grid Accent 6" w:uiPriority="62"/>
-    <w:lsdException w:name="Medium Shading 1 Accent 6" w:uiPriority="63"/>
-    <w:lsdException w:name="Medium Shading 2 Accent 6" w:uiPriority="64"/>
-    <w:lsdException w:name="Medium List 1 Accent 6" w:uiPriority="65"/>
-    <w:lsdException w:name="Medium List 2 Accent 6" w:uiPriority="66"/>
-    <w:lsdException w:name="Medium Grid 1 Accent 6" w:uiPriority="67"/>
-    <w:lsdException w:name="Medium Grid 2 Accent 6" w:uiPriority="68"/>
-    <w:lsdException w:name="Medium Grid 3 Accent 6" w:uiPriority="69"/>
-    <w:lsdException w:name="Dark List Accent 6" w:uiPriority="70"/>
-    <w:lsdException w:name="Colorful Shading Accent 6" w:uiPriority="71"/>
-    <w:lsdException w:name="Colorful List Accent 6" w:uiPriority="72"/>
-    <w:lsdException w:name="Colorful Grid Accent 6" w:uiPriority="73"/>
-    <w:lsdException w:name="Subtle Emphasis" w:uiPriority="19" w:qFormat="1"/>
-    <w:lsdException w:name="Intense Emphasis" w:uiPriority="21" w:qFormat="1"/>
-    <w:lsdException w:name="Subtle Reference" w:uiPriority="31" w:qFormat="1"/>
-    <w:lsdException w:name="Intense Reference" w:uiPriority="32" w:qFormat="1"/>
-    <w:lsdException w:name="Book Title" w:uiPriority="33" w:qFormat="1"/>
-    <w:lsdException w:name="Bibliography" w:semiHidden="1" w:uiPriority="37" w:unhideWhenUsed="1"/>
-    <w:lsdException w:name="TOC Heading" w:semiHidden="1" w:uiPriority="39" w:unhideWhenUsed="1" w:qFormat="1"/>
-    <w:lsdException w:name="Plain Table 1" w:uiPriority="41"/>
-    <w:lsdException w:name="Plain Table 2" w:uiPriority="42"/>
-    <w:lsdException w:name="Plain Table 3" w:uiPriority="43"/>
-    <w:lsdException w:name="Plain Table 4" w:uiPriority="44"/>
-    <w:lsdException w:name="Plain Table 5" w:uiPriority="45"/>
-    <w:lsdException w:name="Grid Table Light" w:uiPriority="40"/>
-    <w:lsdException w:name="Grid Table 1 Light" w:uiPriority="46"/>
-    <w:lsdException w:name="Grid Table 2" w:uiPriority="47"/>
-    <w:lsdException w:name="Grid Table 3" w:uiPriority="48"/>
-    <w:lsdException w:name="Grid Table 4" w:uiPriority="49"/>
-    <w:lsdException w:name="Grid Table 5 Dark" w:uiPriority="50"/>
-    <w:lsdException w:name="Grid Table 6 Colorful" w:uiPriority="51"/>
-    <w:lsdException w:name="Grid Table 7 Colorful" w:uiPriority="52"/>
-    <w:lsdException w:name="Grid Table 1 Light Accent 1" w:uiPriority="46"/>
-    <w:lsdException w:name="Grid Table 2 Accent 1" w:uiPriority="47"/>
-    <w:lsdException w:name="Grid Table 3 Accent 1" w:uiPriority="48"/>
-    <w:lsdException w:name="Grid Table 4 Accent 1" w:uiPriority="49"/>
-    <w:lsdException w:name="Grid Table 5 Dark Accent 1" w:uiPriority="50"/>
-    <w:lsdException w:name="Grid Table 6 Colorful Accent 1" w:uiPriority="51"/>
-    <w:lsdException w:name="Grid Table 7 Colorful Accent 1" w:uiPriority="52"/>
-    <w:lsdException w:name="Grid Table 1 Light Accent 2" w:uiPriority="46"/>
-    <w:lsdException w:name="Grid Table 2 Accent 2" w:uiPriority="47"/>
-    <w:lsdException w:name="Grid Table 3 Accent 2" w:uiPriority="48"/>
-    <w:lsdException w:name="Grid Table 4 Accent 2" w:uiPriority="49"/>
-    <w:lsdException w:name="Grid Table 5 Dark Accent 2" w:uiPriority="50"/>
-    <w:lsdException w:name="Grid Table 6 Colorful Accent 2" w:uiPriority="51"/>
-    <w:lsdException w:name="Grid Table 7 Colorful Accent 2" w:uiPriority="52"/>
-    <w:lsdException w:name="Grid Table 1 Light Accent 3" w:uiPriority="46"/>
-    <w:lsdException w:name="Grid Table 2 Accent 3" w:uiPriority="47"/>
-    <w:lsdException w:name="Grid Table 3 Accent 3" w:uiPriority="48"/>
-    <w:lsdException w:name="Grid Table 4 Accent 3" w:uiPriority="49"/>
-    <w:lsdException w:name="Grid Table 5 Dark Accent 3" w:uiPriority="50"/>
-    <w:lsdException w:name="Grid Table 6 Colorful Accent 3" w:uiPriority="51"/>
-    <w:lsdException w:name="Grid Table 7 Colorful Accent 3" w:uiPriority="52"/>
-    <w:lsdException w:name="Grid Table 1 Light Accent 4" w:uiPriority="46"/>
-    <w:lsdException w:name="Grid Table 2 Accent 4" w:uiPriority="47"/>
-    <w:lsdException w:name="Grid Table 3 Accent 4" w:uiPriority="48"/>
-    <w:lsdException w:name="Grid Table 4 Accent 4" w:uiPriority="49"/>
-    <w:lsdException w:name="Grid Table 5 Dark Accent 4" w:uiPriority="50"/>
-    <w:lsdException w:name="Grid Table 6 Colorful Accent 4" w:uiPriority="51"/>
-    <w:lsdException w:name="Grid Table 7 Colorful Accent 4" w:uiPriority="52"/>
-    <w:lsdException w:name="Grid Table 1 Light Accent 5" w:uiPriority="46"/>
-    <w:lsdException w:name="Grid Table 2 Accent 5" w:uiPriority="47"/>
-    <w:lsdException w:name="Grid Table 3 Accent 5" w:uiPriority="48"/>
-    <w:lsdException w:name="Grid Table 4 Accent 5" w:uiPriority="49"/>
-    <w:lsdException w:name="Grid Table 5 Dark Accent 5" w:uiPriority="50"/>
-    <w:lsdException w:name="Grid Table 6 Colorful Accent 5" w:uiPriority="51"/>
-    <w:lsdException w:name="Grid Table 7 Colorful Accent 5" w:uiPriority="52"/>
-    <w:lsdException w:name="Grid Table 1 Light Accent 6" w:uiPriority="46"/>
-    <w:lsdException w:name="Grid Table 2 Accent 6" w:uiPriority="47"/>
-    <w:lsdException w:name="Grid Table 3 Accent 6" w:uiPriority="48"/>
-    <w:lsdException w:name="Grid Table 4 Accent 6" w:uiPriority="49"/>
-    <w:lsdException w:name="Grid Table 5 Dark Accent 6" w:uiPriority="50"/>
-    <w:lsdException w:name="Grid Table 6 Colorful Accent 6" w:uiPriority="51"/>
-    <w:lsdException w:name="Grid Table 7 Colorful Accent 6" w:uiPriority="52"/>
-    <w:lsdException w:name="List Table 1 Light" w:uiPriority="46"/>
-    <w:lsdException w:name="List Table 2" w:uiPriority="47"/>
-    <w:lsdException w:name="List Table 3" w:uiPriority="48"/>
-    <w:lsdException w:name="List Table 4" w:uiPriority="49"/>
-    <w:lsdException w:name="List Table 5 Dark" w:uiPriority="50"/>
-    <w:lsdException w:name="List Table 6 Colorful" w:uiPriority="51"/>
-    <w:lsdException w:name="List Table 7 Colorful" w:uiPriority="52"/>
-    <w:lsdException w:name="List Table 1 Light Accent 1" w:uiPriority="46"/>
-    <w:lsdException w:name="List Table 2 Accent 1" w:uiPriority="47"/>
-    <w:lsdException w:name="List Table 3 Accent 1" w:uiPriority="48"/>
-    <w:lsdException w:name="List Table 4 Accent 1" w:uiPriority="49"/>
-    <w:lsdException w:name="List Table 5 Dark Accent 1" w:uiPriority="50"/>
-    <w:lsdException w:name="List Table 6 Colorful Accent 1" w:uiPriority="51"/>
-    <w:lsdException w:name="List Table 7 Colorful Accent 1" w:uiPriority="52"/>
-    <w:lsdException w:name="List Table 1 Light Accent 2" w:uiPriority="46"/>
-    <w:lsdException w:name="List Table 2 Accent 2" w:uiPriority="47"/>
-    <w:lsdException w:name="List Table 3 Accent 2" w:uiPriority="48"/>
-    <w:lsdException w:name="List Table 4 Accent 2" w:uiPriority="49"/>
-    <w:lsdException w:name="List Table 5 Dark Accent 2" w:uiPriority="50"/>
-    <w:lsdException w:name="List Table 6 Colorful Accent 2" w:uiPriority="51"/>
-    <w:lsdException w:name="List Table 7 Colorful Accent 2" w:uiPriority="52"/>
-    <w:lsdException w:name="List Table 1 Light Accent 3" w:uiPriority="46"/>
-    <w:lsdException w:name="List Table 2 Accent 3" w:uiPriority="47"/>
-    <w:lsdException w:name="List Table 3 Accent 3" w:uiPriority="48"/>
-    <w:lsdException w:name="List Table 4 Accent 3" w:uiPriority="49"/>
-    <w:lsdException w:name="List Table 5 Dark Accent 3" w:uiPriority="50"/>
-    <w:lsdException w:name="List Table 6 Colorful Accent 3" w:uiPriority="51"/>
-    <w:lsdException w:name="List Table 7 Colorful Accent 3" w:uiPriority="52"/>
-    <w:lsdException w:name="List Table 1 Light Accent 4" w:uiPriority="46"/>
-    <w:lsdException w:name="List Table 2 Accent 4" w:uiPriority="47"/>
-    <w:lsdException w:name="List Table 3 Accent 4" w:uiPriority="48"/>
-    <w:lsdException w:name="List Table 4 Accent 4" w:uiPriority="49"/>
-    <w:lsdException w:name="List Table 5 Dark Accent 4" w:uiPriority="50"/>
-    <w:lsdException w:name="List Table 6 Colorful Accent 4" w:uiPriority="51"/>
-    <w:lsdException w:name="List Table 7 Colorful Accent 4" w:uiPriority="52"/>
-    <w:lsdException w:name="List Table 1 Light Accent 5" w:uiPriority="46"/>
-    <w:lsdException w:name="List Table 2 Accent 5" w:uiPriority="47"/>
-    <w:lsdException w:name="List Table 3 Accent 5" w:uiPriority="48"/>
-    <w:lsdException w:name="List Table 4 Accent 5" w:uiPriority="49"/>
-    <w:lsdException w:name="List Table 5 Dark Accent 5" w:uiPriority="50"/>
-    <w:lsdException w:name="List Table 6 Colorful Accent 5" w:uiPriority="51"/>
-    <w:lsdException w:name="List Table 7 Colorful Accent 5" w:uiPriority="52"/>
-    <w:lsdException w:name="List Table 1 Light Accent 6" w:uiPriority="46"/>
-    <w:lsdException w:name="List Table 2 Accent 6" w:uiPriority="47"/>
-    <w:lsdException w:name="List Table 3 Accent 6" w:uiPriority="48"/>
-    <w:lsdException w:name="List Table 4 Accent 6" w:uiPriority="49"/>
-    <w:lsdException w:name="List Table 5 Dark Accent 6" w:uiPriority="50"/>
-    <w:lsdException w:name="List Table 6 Colorful Accent 6" w:uiPriority="51"/>
-    <w:lsdException w:name="List Table 7 Colorful Accent 6" w:uiPriority="52"/>
+  <w:latentStyles w:defLockedState="0" w:defUIPriority="99" w:defSemiHidden="1" w:defUnhideWhenUsed="1" w:defQFormat="0" w:count="267">
+    <w:lsdException w:name="Normal" w:semiHidden="0" w:uiPriority="0" w:unhideWhenUsed="0" w:qFormat="1"/>
+    <w:lsdException w:name="heading 1" w:semiHidden="0" w:uiPriority="9" w:unhideWhenUsed="0" w:qFormat="1"/>
+    <w:lsdException w:name="heading 2" w:uiPriority="9" w:qFormat="1"/>
+    <w:lsdException w:name="heading 3" w:uiPriority="9" w:qFormat="1"/>
+    <w:lsdException w:name="heading 4" w:uiPriority="9" w:qFormat="1"/>
+    <w:lsdException w:name="heading 5" w:uiPriority="9" w:qFormat="1"/>
+    <w:lsdException w:name="heading 6" w:uiPriority="9" w:qFormat="1"/>
+    <w:lsdException w:name="heading 7" w:uiPriority="9" w:qFormat="1"/>
+    <w:lsdException w:name="heading 8" w:uiPriority="9" w:qFormat="1"/>
+    <w:lsdException w:name="heading 9" w:uiPriority="9" w:qFormat="1"/>
+    <w:lsdException w:name="toc 1" w:uiPriority="39"/>
+    <w:lsdException w:name="toc 2" w:uiPriority="39"/>
+    <w:lsdException w:name="toc 3" w:uiPriority="39"/>
+    <w:lsdException w:name="toc 4" w:uiPriority="39"/>
+    <w:lsdException w:name="toc 5" w:uiPriority="39"/>
+    <w:lsdException w:name="toc 6" w:uiPriority="39"/>
+    <w:lsdException w:name="toc 7" w:uiPriority="39"/>
+    <w:lsdException w:name="toc 8" w:uiPriority="39"/>
+    <w:lsdException w:name="toc 9" w:uiPriority="39"/>
+    <w:lsdException w:name="caption" w:uiPriority="35" w:qFormat="1"/>
+    <w:lsdException w:name="Title" w:semiHidden="0" w:uiPriority="10" w:unhideWhenUsed="0" w:qFormat="1"/>
+    <w:lsdException w:name="Default Paragraph Font" w:uiPriority="1"/>
+    <w:lsdException w:name="Subtitle" w:semiHidden="0" w:uiPriority="11" w:unhideWhenUsed="0" w:qFormat="1"/>
+    <w:lsdException w:name="Strong" w:semiHidden="0" w:uiPriority="22" w:unhideWhenUsed="0" w:qFormat="1"/>
+    <w:lsdException w:name="Emphasis" w:semiHidden="0" w:uiPriority="20" w:unhideWhenUsed="0" w:qFormat="1"/>
+    <w:lsdException w:name="Table Grid" w:semiHidden="0" w:uiPriority="59" w:unhideWhenUsed="0"/>
+    <w:lsdException w:name="Placeholder Text" w:unhideWhenUsed="0"/>
+    <w:lsdException w:name="No Spacing" w:semiHidden="0" w:uiPriority="1" w:unhideWhenUsed="0" w:qFormat="1"/>
+    <w:lsdException w:name="Light Shading" w:semiHidden="0" w:uiPriority="60" w:unhideWhenUsed="0"/>
+    <w:lsdException w:name="Light List" w:semiHidden="0" w:uiPriority="61" w:unhideWhenUsed="0"/>
+    <w:lsdException w:name="Light Grid" w:semiHidden="0" w:uiPriority="62" w:unhideWhenUsed="0"/>
+    <w:lsdException w:name="Medium Shading 1" w:semiHidden="0" w:uiPriority="63" w:unhideWhenUsed="0"/>
+    <w:lsdException w:name="Medium Shading 2" w:semiHidden="0" w:uiPriority="64" w:unhideWhenUsed="0"/>
+    <w:lsdException w:name="Medium List 1" w:semiHidden="0" w:uiPriority="65" w:unhideWhenUsed="0"/>
+    <w:lsdException w:name="Medium List 2" w:semiHidden="0" w:uiPriority="66" w:unhideWhenUsed="0"/>
+    <w:lsdException w:name="Medium Grid 1" w:semiHidden="0" w:uiPriority="67" w:unhideWhenUsed="0"/>
+    <w:lsdException w:name="Medium Grid 2" w:semiHidden="0" w:uiPriority="68" w:unhideWhenUsed="0"/>
+    <w:lsdException w:name="Medium Grid 3" w:semiHidden="0" w:uiPriority="69" w:unhideWhenUsed="0"/>
+    <w:lsdException w:name="Dark List" w:semiHidden="0" w:uiPriority="70" w:unhideWhenUsed="0"/>
+    <w:lsdException w:name="Colorful Shading" w:semiHidden="0" w:uiPriority="71" w:unhideWhenUsed="0"/>
+    <w:lsdException w:name="Colorful List" w:semiHidden="0" w:uiPriority="72" w:unhideWhenUsed="0"/>
+    <w:lsdException w:name="Colorful Grid" w:semiHidden="0" w:uiPriority="73" w:unhideWhenUsed="0"/>
+    <w:lsdException w:name="Light Shading Accent 1" w:semiHidden="0" w:uiPriority="60" w:unhideWhenUsed="0"/>
+    <w:lsdException w:name="Light List Accent 1" w:semiHidden="0" w:uiPriority="61" w:unhideWhenUsed="0"/>
+    <w:lsdException w:name="Light Grid Accent 1" w:semiHidden="0" w:uiPriority="62" w:unhideWhenUsed="0"/>
+    <w:lsdException w:name="Medium Shading 1 Accent 1" w:semiHidden="0" w:uiPriority="63" w:unhideWhenUsed="0"/>
+    <w:lsdException w:name="Medium Shading 2 Accent 1" w:semiHidden="0" w:uiPriority="64" w:unhideWhenUsed="0"/>
+    <w:lsdException w:name="Medium List 1 Accent 1" w:semiHidden="0" w:uiPriority="65" w:unhideWhenUsed="0"/>
+    <w:lsdException w:name="Revision" w:unhideWhenUsed="0"/>
+    <w:lsdException w:name="List Paragraph" w:semiHidden="0" w:uiPriority="34" w:unhideWhenUsed="0" w:qFormat="1"/>
+    <w:lsdException w:name="Quote" w:semiHidden="0" w:uiPriority="29" w:unhideWhenUsed="0" w:qFormat="1"/>
+    <w:lsdException w:name="Intense Quote" w:semiHidden="0" w:uiPriority="30" w:unhideWhenUsed="0" w:qFormat="1"/>
+    <w:lsdException w:name="Medium List 2 Accent 1" w:semiHidden="0" w:uiPriority="66" w:unhideWhenUsed="0"/>
+    <w:lsdException w:name="Medium Grid 1 Accent 1" w:semiHidden="0" w:uiPriority="67" w:unhideWhenUsed="0"/>
+    <w:lsdException w:name="Medium Grid 2 Accent 1" w:semiHidden="0" w:uiPriority="68" w:unhideWhenUsed="0"/>
+    <w:lsdException w:name="Medium Grid 3 Accent 1" w:semiHidden="0" w:uiPriority="69" w:unhideWhenUsed="0"/>
+    <w:lsdException w:name="Dark List Accent 1" w:semiHidden="0" w:uiPriority="70" w:unhideWhenUsed="0"/>
+    <w:lsdException w:name="Colorful Shading Accent 1" w:semiHidden="0" w:uiPriority="71" w:unhideWhenUsed="0"/>
+    <w:lsdException w:name="Colorful List Accent 1" w:semiHidden="0" w:uiPriority="72" w:unhideWhenUsed="0"/>
+    <w:lsdException w:name="Colorful Grid Accent 1" w:semiHidden="0" w:uiPriority="73" w:unhideWhenUsed="0"/>
+    <w:lsdException w:name="Light Shading Accent 2" w:semiHidden="0" w:uiPriority="60" w:unhideWhenUsed="0"/>
+    <w:lsdException w:name="Light List Accent 2" w:semiHidden="0" w:uiPriority="61" w:unhideWhenUsed="0"/>
+    <w:lsdException w:name="Light Grid Accent 2" w:semiHidden="0" w:uiPriority="62" w:unhideWhenUsed="0"/>
+    <w:lsdException w:name="Medium Shading 1 Accent 2" w:semiHidden="0" w:uiPriority="63" w:unhideWhenUsed="0"/>
+    <w:lsdException w:name="Medium Shading 2 Accent 2" w:semiHidden="0" w:uiPriority="64" w:unhideWhenUsed="0"/>
+    <w:lsdException w:name="Medium List 1 Accent 2" w:semiHidden="0" w:uiPriority="65" w:unhideWhenUsed="0"/>
+    <w:lsdException w:name="Medium List 2 Accent 2" w:semiHidden="0" w:uiPriority="66" w:unhideWhenUsed="0"/>
+    <w:lsdException w:name="Medium Grid 1 Accent 2" w:semiHidden="0" w:uiPriority="67" w:unhideWhenUsed="0"/>
+    <w:lsdException w:name="Medium Grid 2 Accent 2" w:semiHidden="0" w:uiPriority="68" w:unhideWhenUsed="0"/>
+    <w:lsdException w:name="Medium Grid 3 Accent 2" w:semiHidden="0" w:uiPriority="69" w:unhideWhenUsed="0"/>
+    <w:lsdException w:name="Dark List Accent 2" w:semiHidden="0" w:uiPriority="70" w:unhideWhenUsed="0"/>
+    <w:lsdException w:name="Colorful Shading Accent 2" w:semiHidden="0" w:uiPriority="71" w:unhideWhenUsed="0"/>
+    <w:lsdException w:name="Colorful List Accent 2" w:semiHidden="0" w:uiPriority="72" w:unhideWhenUsed="0"/>
+    <w:lsdException w:name="Colorful Grid Accent 2" w:semiHidden="0" w:uiPriority="73" w:unhideWhenUsed="0"/>
+    <w:lsdException w:name="Light Shading Accent 3" w:semiHidden="0" w:uiPriority="60" w:unhideWhenUsed="0"/>
+    <w:lsdException w:name="Light List Accent 3" w:semiHidden="0" w:uiPriority="61" w:unhideWhenUsed="0"/>
+    <w:lsdException w:name="Light Grid Accent 3" w:semiHidden="0" w:uiPriority="62" w:unhideWhenUsed="0"/>
+    <w:lsdException w:name="Medium Shading 1 Accent 3" w:semiHidden="0" w:uiPriority="63" w:unhideWhenUsed="0"/>
+    <w:lsdException w:name="Medium Shading 2 Accent 3" w:semiHidden="0" w:uiPriority="64" w:unhideWhenUsed="0"/>
+    <w:lsdException w:name="Medium List 1 Accent 3" w:semiHidden="0" w:uiPriority="65" w:unhideWhenUsed="0"/>
+    <w:lsdException w:name="Medium List 2 Accent 3" w:semiHidden="0" w:uiPriority="66" w:unhideWhenUsed="0"/>
+    <w:lsdException w:name="Medium Grid 1 Accent 3" w:semiHidden="0" w:uiPriority="67" w:unhideWhenUsed="0"/>
+    <w:lsdException w:name="Medium Grid 2 Accent 3" w:semiHidden="0" w:uiPriority="68" w:unhideWhenUsed="0"/>
+    <w:lsdException w:name="Medium Grid 3 Accent 3" w:semiHidden="0" w:uiPriority="69" w:unhideWhenUsed="0"/>
+    <w:lsdException w:name="Dark List Accent 3" w:semiHidden="0" w:uiPriority="70" w:unhideWhenUsed="0"/>
+    <w:lsdException w:name="Colorful Shading Accent 3" w:semiHidden="0" w:uiPriority="71" w:unhideWhenUsed="0"/>
+    <w:lsdException w:name="Colorful List Accent 3" w:semiHidden="0" w:uiPriority="72" w:unhideWhenUsed="0"/>
+    <w:lsdException w:name="Colorful Grid Accent 3" w:semiHidden="0" w:uiPriority="73" w:unhideWhenUsed="0"/>
+    <w:lsdException w:name="Light Shading Accent 4" w:semiHidden="0" w:uiPriority="60" w:unhideWhenUsed="0"/>
+    <w:lsdException w:name="Light List Accent 4" w:semiHidden="0" w:uiPriority="61" w:unhideWhenUsed="0"/>
+    <w:lsdException w:name="Light Grid Accent 4" w:semiHidden="0" w:uiPriority="62" w:unhideWhenUsed="0"/>
+    <w:lsdException w:name="Medium Shading 1 Accent 4" w:semiHidden="0" w:uiPriority="63" w:unhideWhenUsed="0"/>
+    <w:lsdException w:name="Medium Shading 2 Accent 4" w:semiHidden="0" w:uiPriority="64" w:unhideWhenUsed="0"/>
+    <w:lsdException w:name="Medium List 1 Accent 4" w:semiHidden="0" w:uiPriority="65" w:unhideWhenUsed="0"/>
+    <w:lsdException w:name="Medium List 2 Accent 4" w:semiHidden="0" w:uiPriority="66" w:unhideWhenUsed="0"/>
+    <w:lsdException w:name="Medium Grid 1 Accent 4" w:semiHidden="0" w:uiPriority="67" w:unhideWhenUsed="0"/>
+    <w:lsdException w:name="Medium Grid 2 Accent 4" w:semiHidden="0" w:uiPriority="68" w:unhideWhenUsed="0"/>
+    <w:lsdException w:name="Medium Grid 3 Accent 4" w:semiHidden="0" w:uiPriority="69" w:unhideWhenUsed="0"/>
+    <w:lsdException w:name="Dark List Accent 4" w:semiHidden="0" w:uiPriority="70" w:unhideWhenUsed="0"/>
+    <w:lsdException w:name="Colorful Shading Accent 4" w:semiHidden="0" w:uiPriority="71" w:unhideWhenUsed="0"/>
+    <w:lsdException w:name="Colorful List Accent 4" w:semiHidden="0" w:uiPriority="72" w:unhideWhenUsed="0"/>
+    <w:lsdException w:name="Colorful Grid Accent 4" w:semiHidden="0" w:uiPriority="73" w:unhideWhenUsed="0"/>
+    <w:lsdException w:name="Light Shading Accent 5" w:semiHidden="0" w:uiPriority="60" w:unhideWhenUsed="0"/>
+    <w:lsdException w:name="Light List Accent 5" w:semiHidden="0" w:uiPriority="61" w:unhideWhenUsed="0"/>
+    <w:lsdException w:name="Light Grid Accent 5" w:semiHidden="0" w:uiPriority="62" w:unhideWhenUsed="0"/>
+    <w:lsdException w:name="Medium Shading 1 Accent 5" w:semiHidden="0" w:uiPriority="63" w:unhideWhenUsed="0"/>
+    <w:lsdException w:name="Medium Shading 2 Accent 5" w:semiHidden="0" w:uiPriority="64" w:unhideWhenUsed="0"/>
+    <w:lsdException w:name="Medium List 1 Accent 5" w:semiHidden="0" w:uiPriority="65" w:unhideWhenUsed="0"/>
+    <w:lsdException w:name="Medium List 2 Accent 5" w:semiHidden="0" w:uiPriority="66" w:unhideWhenUsed="0"/>
+    <w:lsdException w:name="Medium Grid 1 Accent 5" w:semiHidden="0" w:uiPriority="67" w:unhideWhenUsed="0"/>
+    <w:lsdException w:name="Medium Grid 2 Accent 5" w:semiHidden="0" w:uiPriority="68" w:unhideWhenUsed="0"/>
+    <w:lsdException w:name="Medium Grid 3 Accent 5" w:semiHidden="0" w:uiPriority="69" w:unhideWhenUsed="0"/>
+    <w:lsdException w:name="Dark List Accent 5" w:semiHidden="0" w:uiPriority="70" w:unhideWhenUsed="0"/>
+    <w:lsdException w:name="Colorful Shading Accent 5" w:semiHidden="0" w:uiPriority="71" w:unhideWhenUsed="0"/>
+    <w:lsdException w:name="Colorful List Accent 5" w:semiHidden="0" w:uiPriority="72" w:unhideWhenUsed="0"/>
+    <w:lsdException w:name="Colorful Grid Accent 5" w:semiHidden="0" w:uiPriority="73" w:unhideWhenUsed="0"/>
+    <w:lsdException w:name="Light Shading Accent 6" w:semiHidden="0" w:uiPriority="60" w:unhideWhenUsed="0"/>
+    <w:lsdException w:name="Light List Accent 6" w:semiHidden="0" w:uiPriority="61" w:unhideWhenUsed="0"/>
+    <w:lsdException w:name="Light Grid Accent 6" w:semiHidden="0" w:uiPriority="62" w:unhideWhenUsed="0"/>
+    <w:lsdException w:name="Medium Shading 1 Accent 6" w:semiHidden="0" w:uiPriority="63" w:unhideWhenUsed="0"/>
+    <w:lsdException w:name="Medium Shading 2 Accent 6" w:semiHidden="0" w:uiPriority="64" w:unhideWhenUsed="0"/>
+    <w:lsdException w:name="Medium List 1 Accent 6" w:semiHidden="0" w:uiPriority="65" w:unhideWhenUsed="0"/>
+    <w:lsdException w:name="Medium List 2 Accent 6" w:semiHidden="0" w:uiPriority="66" w:unhideWhenUsed="0"/>
+    <w:lsdException w:name="Medium Grid 1 Accent 6" w:semiHidden="0" w:uiPriority="67" w:unhideWhenUsed="0"/>
+    <w:lsdException w:name="Medium Grid 2 Accent 6" w:semiHidden="0" w:uiPriority="68" w:unhideWhenUsed="0"/>
+    <w:lsdException w:name="Medium Grid 3 Accent 6" w:semiHidden="0" w:uiPriority="69" w:unhideWhenUsed="0"/>
+    <w:lsdException w:name="Dark List Accent 6" w:semiHidden="0" w:uiPriority="70" w:unhideWhenUsed="0"/>
+    <w:lsdException w:name="Colorful Shading Accent 6" w:semiHidden="0" w:uiPriority="71" w:unhideWhenUsed="0"/>
+    <w:lsdException w:name="Colorful List Accent 6" w:semiHidden="0" w:uiPriority="72" w:unhideWhenUsed="0"/>
+    <w:lsdException w:name="Colorful Grid Accent 6" w:semiHidden="0" w:uiPriority="73" w:unhideWhenUsed="0"/>
+    <w:lsdException w:name="Subtle Emphasis" w:semiHidden="0" w:uiPriority="19" w:unhideWhenUsed="0" w:qFormat="1"/>
+    <w:lsdException w:name="Intense Emphasis" w:semiHidden="0" w:uiPriority="21" w:unhideWhenUsed="0" w:qFormat="1"/>
+    <w:lsdException w:name="Subtle Reference" w:semiHidden="0" w:uiPriority="31" w:unhideWhenUsed="0" w:qFormat="1"/>
+    <w:lsdException w:name="Intense Reference" w:semiHidden="0" w:uiPriority="32" w:unhideWhenUsed="0" w:qFormat="1"/>
+    <w:lsdException w:name="Book Title" w:semiHidden="0" w:uiPriority="33" w:unhideWhenUsed="0" w:qFormat="1"/>
+    <w:lsdException w:name="Bibliography" w:uiPriority="37"/>
+    <w:lsdException w:name="TOC Heading" w:uiPriority="39" w:qFormat="1"/>
   </w:latentStyles>
-  <w:style w:type="paragraph" w:default="1" w:styleId="Normal">
+  <w:style w:type="paragraph" w:default="1" w:styleId="Normalny">
     <w:name w:val="Normal"/>
     <w:qFormat/>
     <w:rsid w:val="00B024F5"/>
   </w:style>
-  <w:style w:type="paragraph" w:styleId="Heading1">
+  <w:style w:type="paragraph" w:styleId="Nagwek1">
     <w:name w:val="heading 1"/>
-    <w:basedOn w:val="Normal"/>
-    <w:next w:val="Normal"/>
-    <w:link w:val="Heading1Char"/>
+    <w:basedOn w:val="Normalny"/>
+    <w:next w:val="Normalny"/>
+    <w:link w:val="Nagwek1Znak"/>
     <w:uiPriority w:val="9"/>
     <w:qFormat/>
     <w:rsid w:val="000A6A08"/>
@@ -1334,17 +1521,18 @@
       <w:szCs w:val="28"/>
     </w:rPr>
   </w:style>
-  <w:style w:type="character" w:default="1" w:styleId="DefaultParagraphFont">
+  <w:style w:type="character" w:default="1" w:styleId="Domylnaczcionkaakapitu">
     <w:name w:val="Default Paragraph Font"/>
     <w:uiPriority w:val="1"/>
     <w:semiHidden/>
     <w:unhideWhenUsed/>
   </w:style>
-  <w:style w:type="table" w:default="1" w:styleId="TableNormal">
+  <w:style w:type="table" w:default="1" w:styleId="Standardowy">
     <w:name w:val="Normal Table"/>
     <w:uiPriority w:val="99"/>
     <w:semiHidden/>
     <w:unhideWhenUsed/>
+    <w:qFormat/>
     <w:tblPr>
       <w:tblInd w:w="0" w:type="dxa"/>
       <w:tblCellMar>
@@ -1355,17 +1543,17 @@
       </w:tblCellMar>
     </w:tblPr>
   </w:style>
-  <w:style w:type="numbering" w:default="1" w:styleId="NoList">
+  <w:style w:type="numbering" w:default="1" w:styleId="Bezlisty">
     <w:name w:val="No List"/>
     <w:uiPriority w:val="99"/>
     <w:semiHidden/>
     <w:unhideWhenUsed/>
   </w:style>
-  <w:style w:type="paragraph" w:styleId="Title">
+  <w:style w:type="paragraph" w:styleId="Tytu">
     <w:name w:val="Title"/>
-    <w:basedOn w:val="Normal"/>
-    <w:next w:val="Normal"/>
-    <w:link w:val="TitleChar"/>
+    <w:basedOn w:val="Normalny"/>
+    <w:next w:val="Normalny"/>
+    <w:link w:val="TytuZnak"/>
     <w:uiPriority w:val="10"/>
     <w:qFormat/>
     <w:rsid w:val="00AA5B6E"/>
@@ -1385,10 +1573,10 @@
       <w:szCs w:val="52"/>
     </w:rPr>
   </w:style>
-  <w:style w:type="character" w:customStyle="1" w:styleId="TitleChar">
-    <w:name w:val="Title Char"/>
-    <w:basedOn w:val="DefaultParagraphFont"/>
-    <w:link w:val="Title"/>
+  <w:style w:type="character" w:customStyle="1" w:styleId="TytuZnak">
+    <w:name w:val="Tytuł Znak"/>
+    <w:basedOn w:val="Domylnaczcionkaakapitu"/>
+    <w:link w:val="Tytu"/>
     <w:uiPriority w:val="10"/>
     <w:rsid w:val="00AA5B6E"/>
     <w:rPr>
@@ -1400,11 +1588,11 @@
       <w:szCs w:val="52"/>
     </w:rPr>
   </w:style>
-  <w:style w:type="paragraph" w:styleId="Subtitle">
+  <w:style w:type="paragraph" w:styleId="Podtytu">
     <w:name w:val="Subtitle"/>
-    <w:basedOn w:val="Normal"/>
-    <w:next w:val="Normal"/>
-    <w:link w:val="SubtitleChar"/>
+    <w:basedOn w:val="Normalny"/>
+    <w:next w:val="Normalny"/>
+    <w:link w:val="PodtytuZnak"/>
     <w:uiPriority w:val="11"/>
     <w:qFormat/>
     <w:rsid w:val="00AA5B6E"/>
@@ -1423,10 +1611,10 @@
       <w:szCs w:val="24"/>
     </w:rPr>
   </w:style>
-  <w:style w:type="character" w:customStyle="1" w:styleId="SubtitleChar">
-    <w:name w:val="Subtitle Char"/>
-    <w:basedOn w:val="DefaultParagraphFont"/>
-    <w:link w:val="Subtitle"/>
+  <w:style w:type="character" w:customStyle="1" w:styleId="PodtytuZnak">
+    <w:name w:val="Podtytuł Znak"/>
+    <w:basedOn w:val="Domylnaczcionkaakapitu"/>
+    <w:link w:val="Podtytu"/>
     <w:uiPriority w:val="11"/>
     <w:rsid w:val="00AA5B6E"/>
     <w:rPr>
@@ -1439,10 +1627,10 @@
       <w:szCs w:val="24"/>
     </w:rPr>
   </w:style>
-  <w:style w:type="character" w:customStyle="1" w:styleId="Heading1Char">
-    <w:name w:val="Heading 1 Char"/>
-    <w:basedOn w:val="DefaultParagraphFont"/>
-    <w:link w:val="Heading1"/>
+  <w:style w:type="character" w:customStyle="1" w:styleId="Nagwek1Znak">
+    <w:name w:val="Nagłówek 1 Znak"/>
+    <w:basedOn w:val="Domylnaczcionkaakapitu"/>
+    <w:link w:val="Nagwek1"/>
     <w:uiPriority w:val="9"/>
     <w:rsid w:val="000A6A08"/>
     <w:rPr>
@@ -1454,9 +1642,9 @@
       <w:szCs w:val="28"/>
     </w:rPr>
   </w:style>
-  <w:style w:type="paragraph" w:styleId="ListParagraph">
+  <w:style w:type="paragraph" w:styleId="Akapitzlist">
     <w:name w:val="List Paragraph"/>
-    <w:basedOn w:val="Normal"/>
+    <w:basedOn w:val="Normalny"/>
     <w:uiPriority w:val="34"/>
     <w:qFormat/>
     <w:rsid w:val="00B70094"/>
@@ -1464,6 +1652,36 @@
       <w:ind w:left="720"/>
       <w:contextualSpacing/>
     </w:pPr>
+  </w:style>
+  <w:style w:type="paragraph" w:styleId="Tekstdymka">
+    <w:name w:val="Balloon Text"/>
+    <w:basedOn w:val="Normalny"/>
+    <w:link w:val="TekstdymkaZnak"/>
+    <w:uiPriority w:val="99"/>
+    <w:semiHidden/>
+    <w:unhideWhenUsed/>
+    <w:rsid w:val="00780B7C"/>
+    <w:pPr>
+      <w:spacing w:after="0" w:line="240" w:lineRule="auto"/>
+    </w:pPr>
+    <w:rPr>
+      <w:rFonts w:ascii="Tahoma" w:hAnsi="Tahoma" w:cs="Tahoma"/>
+      <w:sz w:val="16"/>
+      <w:szCs w:val="16"/>
+    </w:rPr>
+  </w:style>
+  <w:style w:type="character" w:customStyle="1" w:styleId="TekstdymkaZnak">
+    <w:name w:val="Tekst dymka Znak"/>
+    <w:basedOn w:val="Domylnaczcionkaakapitu"/>
+    <w:link w:val="Tekstdymka"/>
+    <w:uiPriority w:val="99"/>
+    <w:semiHidden/>
+    <w:rsid w:val="00780B7C"/>
+    <w:rPr>
+      <w:rFonts w:ascii="Tahoma" w:hAnsi="Tahoma" w:cs="Tahoma"/>
+      <w:sz w:val="16"/>
+      <w:szCs w:val="16"/>
+    </w:rPr>
   </w:style>
 </w:styles>
 </file>
@@ -1756,7 +1974,7 @@
 </file>
 
 <file path=customXml/itemProps1.xml><?xml version="1.0" encoding="utf-8"?>
-<ds:datastoreItem xmlns:ds="http://schemas.openxmlformats.org/officeDocument/2006/customXml" ds:itemID="{3982C3D7-522B-49BA-8BD6-F54FD81E1CAC}">
+<ds:datastoreItem xmlns:ds="http://schemas.openxmlformats.org/officeDocument/2006/customXml" ds:itemID="{DF191E94-D5C6-43FC-ADEC-4A1832D14D42}">
   <ds:schemaRefs>
     <ds:schemaRef ds:uri="http://schemas.openxmlformats.org/officeDocument/2006/bibliography"/>
   </ds:schemaRefs>

</xml_diff>